<commit_message>
Create certifiate with OpenSSL
</commit_message>
<xml_diff>
--- a/04_WebProgramming.docx
+++ b/04_WebProgramming.docx
@@ -925,31 +925,7 @@
       </w:hyperlink>
       <w:r>
         <w:rPr/>
-        <w:t>proposed an elegant solution to this problem. The idea is this: you create a long-term self-signed certificate and place it in</w:t>
-      </w:r>
-      <w:r>
-        <w:rPr/>
-        <w:t>to</w:t>
-      </w:r>
-      <w:r>
-        <w:rPr/>
-        <w:t xml:space="preserve"> Trusted Root Certificated Authorities. Certificates for new projects will be </w:t>
-      </w:r>
-      <w:r>
-        <w:rPr/>
-        <w:t>signed</w:t>
-      </w:r>
-      <w:r>
-        <w:rPr/>
-        <w:t xml:space="preserve"> with this certificate of your own </w:t>
-      </w:r>
-      <w:r>
-        <w:rPr/>
-        <w:t>CA</w:t>
-      </w:r>
-      <w:r>
-        <w:rPr/>
-        <w:t>. Obviously, this solution is only suitable for local networks, but Trusted Root Certificated Authorities will not be spammed.</w:t>
+        <w:t>proposed an elegant solution to this problem. The idea is this: you create a long-term self-signed certificate and place it into Trusted Root Certificated Authorities. Certificates for new projects will be signed with this certificate of your own CA. Obviously, this solution is only suitable for local networks, but Trusted Root Certificated Authorities will not be spammed.</w:t>
       </w:r>
     </w:p>
     <w:p>
@@ -997,7 +973,7 @@
         <w:pStyle w:val="TextBody"/>
         <w:numPr>
           <w:ilvl w:val="0"/>
-          <w:numId w:val="13"/>
+          <w:numId w:val="10"/>
         </w:numPr>
         <w:bidi w:val="0"/>
         <w:spacing w:before="240" w:after="120"/>
@@ -1051,11 +1027,7 @@
         <w:rPr/>
         <w:t>mkdir CA</w:t>
         <w:tab/>
-        <w:t xml:space="preserve">// </w:t>
-      </w:r>
-      <w:r>
-        <w:rPr/>
-        <w:t>Your own „Certificate authority“</w:t>
+        <w:t>// Your own „Certificate authority“</w:t>
       </w:r>
     </w:p>
     <w:p>
@@ -1103,7 +1075,7 @@
         <w:pStyle w:val="TextBody"/>
         <w:numPr>
           <w:ilvl w:val="0"/>
-          <w:numId w:val="13"/>
+          <w:numId w:val="10"/>
         </w:numPr>
         <w:bidi w:val="0"/>
         <w:spacing w:before="240" w:after="120"/>
@@ -1112,6 +1084,507 @@
       </w:pPr>
       <w:r>
         <w:rPr/>
+        <w:t>Linux browsers require Subject Alternative Names. They can only be created via a configuration file. Create the text file given below and name it CA.CNF:</w:t>
+      </w:r>
+    </w:p>
+    <w:p>
+      <w:pPr>
+        <w:pStyle w:val="Example"/>
+        <w:spacing w:before="0" w:after="57"/>
+        <w:ind w:start="1418" w:end="567" w:hanging="0"/>
+        <w:rPr/>
+      </w:pPr>
+      <w:r>
+        <w:rPr/>
+        <w:t>[req]</w:t>
+      </w:r>
+    </w:p>
+    <w:p>
+      <w:pPr>
+        <w:pStyle w:val="Example"/>
+        <w:spacing w:before="0" w:after="57"/>
+        <w:ind w:start="1418" w:end="567" w:hanging="0"/>
+        <w:rPr/>
+      </w:pPr>
+      <w:r>
+        <w:rPr/>
+        <w:t>distinguished_name = req_distinguished_name</w:t>
+      </w:r>
+    </w:p>
+    <w:p>
+      <w:pPr>
+        <w:pStyle w:val="Example"/>
+        <w:spacing w:before="0" w:after="57"/>
+        <w:ind w:start="1418" w:end="567" w:hanging="0"/>
+        <w:rPr/>
+      </w:pPr>
+      <w:r>
+        <w:rPr/>
+        <w:t>req_extensions = req_ext</w:t>
+      </w:r>
+    </w:p>
+    <w:p>
+      <w:pPr>
+        <w:pStyle w:val="Example"/>
+        <w:spacing w:before="0" w:after="57"/>
+        <w:ind w:start="1418" w:end="567" w:hanging="0"/>
+        <w:rPr/>
+      </w:pPr>
+      <w:r>
+        <w:rPr/>
+        <w:t>prompt = no</w:t>
+      </w:r>
+    </w:p>
+    <w:p>
+      <w:pPr>
+        <w:pStyle w:val="Example"/>
+        <w:spacing w:before="0" w:after="57"/>
+        <w:ind w:start="1418" w:end="567" w:hanging="0"/>
+        <w:rPr/>
+      </w:pPr>
+      <w:r>
+        <w:rPr/>
+      </w:r>
+    </w:p>
+    <w:p>
+      <w:pPr>
+        <w:pStyle w:val="Example"/>
+        <w:spacing w:before="0" w:after="57"/>
+        <w:ind w:start="1418" w:end="567" w:hanging="0"/>
+        <w:rPr/>
+      </w:pPr>
+      <w:r>
+        <w:rPr/>
+        <w:t>[req_distinguished_name]</w:t>
+      </w:r>
+    </w:p>
+    <w:p>
+      <w:pPr>
+        <w:pStyle w:val="Example"/>
+        <w:spacing w:before="0" w:after="57"/>
+        <w:ind w:start="1418" w:end="567" w:hanging="0"/>
+        <w:rPr/>
+      </w:pPr>
+      <w:r>
+        <w:rPr/>
+        <w:t>C = LT</w:t>
+      </w:r>
+    </w:p>
+    <w:p>
+      <w:pPr>
+        <w:pStyle w:val="Example"/>
+        <w:spacing w:before="0" w:after="57"/>
+        <w:ind w:start="1418" w:end="567" w:hanging="0"/>
+        <w:rPr/>
+      </w:pPr>
+      <w:r>
+        <w:rPr/>
+        <w:t>ST = N_A</w:t>
+      </w:r>
+    </w:p>
+    <w:p>
+      <w:pPr>
+        <w:pStyle w:val="Example"/>
+        <w:spacing w:before="0" w:after="57"/>
+        <w:ind w:start="1418" w:end="567" w:hanging="0"/>
+        <w:rPr/>
+      </w:pPr>
+      <w:r>
+        <w:rPr/>
+        <w:t>L = Kaunas</w:t>
+      </w:r>
+    </w:p>
+    <w:p>
+      <w:pPr>
+        <w:pStyle w:val="Example"/>
+        <w:spacing w:before="0" w:after="57"/>
+        <w:ind w:start="1418" w:end="567" w:hanging="0"/>
+        <w:rPr/>
+      </w:pPr>
+      <w:r>
+        <w:rPr/>
+        <w:t>O = Home Computer</w:t>
+      </w:r>
+    </w:p>
+    <w:p>
+      <w:pPr>
+        <w:pStyle w:val="Example"/>
+        <w:spacing w:before="0" w:after="57"/>
+        <w:ind w:start="1418" w:end="567" w:hanging="0"/>
+        <w:rPr/>
+      </w:pPr>
+      <w:r>
+        <w:rPr/>
+        <w:t>OU = IT</w:t>
+      </w:r>
+    </w:p>
+    <w:p>
+      <w:pPr>
+        <w:pStyle w:val="Example"/>
+        <w:spacing w:before="0" w:after="57"/>
+        <w:ind w:start="1418" w:end="567" w:hanging="0"/>
+        <w:rPr/>
+      </w:pPr>
+      <w:r>
+        <w:rPr/>
+        <w:t>CN = localhost</w:t>
+      </w:r>
+    </w:p>
+    <w:p>
+      <w:pPr>
+        <w:pStyle w:val="Example"/>
+        <w:spacing w:before="0" w:after="57"/>
+        <w:ind w:start="1418" w:end="567" w:hanging="0"/>
+        <w:rPr/>
+      </w:pPr>
+      <w:r>
+        <w:rPr/>
+      </w:r>
+    </w:p>
+    <w:p>
+      <w:pPr>
+        <w:pStyle w:val="Example"/>
+        <w:spacing w:before="0" w:after="57"/>
+        <w:ind w:start="1418" w:end="567" w:hanging="0"/>
+        <w:rPr/>
+      </w:pPr>
+      <w:r>
+        <w:rPr/>
+        <w:t>[req_ext]</w:t>
+      </w:r>
+    </w:p>
+    <w:p>
+      <w:pPr>
+        <w:pStyle w:val="Example"/>
+        <w:spacing w:before="0" w:after="57"/>
+        <w:ind w:start="1418" w:end="567" w:hanging="0"/>
+        <w:rPr/>
+      </w:pPr>
+      <w:r>
+        <w:rPr/>
+        <w:t>subjectAltName = @alt_names</w:t>
+      </w:r>
+    </w:p>
+    <w:p>
+      <w:pPr>
+        <w:pStyle w:val="Example"/>
+        <w:spacing w:before="0" w:after="57"/>
+        <w:ind w:start="1418" w:end="567" w:hanging="0"/>
+        <w:rPr/>
+      </w:pPr>
+      <w:r>
+        <w:rPr/>
+      </w:r>
+    </w:p>
+    <w:p>
+      <w:pPr>
+        <w:pStyle w:val="Example"/>
+        <w:spacing w:before="0" w:after="57"/>
+        <w:ind w:start="1418" w:end="567" w:hanging="0"/>
+        <w:rPr/>
+      </w:pPr>
+      <w:r>
+        <w:rPr/>
+        <w:t>[alt_names]</w:t>
+      </w:r>
+    </w:p>
+    <w:p>
+      <w:pPr>
+        <w:pStyle w:val="Example"/>
+        <w:spacing w:before="0" w:after="57"/>
+        <w:ind w:start="1418" w:end="567" w:hanging="0"/>
+        <w:rPr/>
+      </w:pPr>
+      <w:r>
+        <w:rPr/>
+        <w:t>IP.1 = 127.0.0.1</w:t>
+      </w:r>
+    </w:p>
+    <w:p>
+      <w:pPr>
+        <w:pStyle w:val="Example"/>
+        <w:spacing w:before="0" w:after="57"/>
+        <w:ind w:start="1418" w:end="567" w:hanging="0"/>
+        <w:rPr/>
+      </w:pPr>
+      <w:r>
+        <w:rPr/>
+        <w:t>IP.2 = 192.168.1.107</w:t>
+      </w:r>
+    </w:p>
+    <w:p>
+      <w:pPr>
+        <w:pStyle w:val="Example"/>
+        <w:spacing w:before="0" w:after="57"/>
+        <w:ind w:start="1418" w:end="567" w:hanging="0"/>
+        <w:rPr/>
+      </w:pPr>
+      <w:r>
+        <w:rPr/>
+        <w:t>IP.3 = 192.168.1.171</w:t>
+      </w:r>
+    </w:p>
+    <w:p>
+      <w:pPr>
+        <w:pStyle w:val="Example"/>
+        <w:spacing w:before="0" w:after="57"/>
+        <w:ind w:start="1418" w:end="567" w:hanging="0"/>
+        <w:rPr/>
+      </w:pPr>
+      <w:r>
+        <w:rPr/>
+        <w:t>DNS.1 = localhost</w:t>
+      </w:r>
+    </w:p>
+    <w:p>
+      <w:pPr>
+        <w:pStyle w:val="Example"/>
+        <w:spacing w:before="0" w:after="57"/>
+        <w:ind w:start="1418" w:end="567" w:hanging="0"/>
+        <w:rPr/>
+      </w:pPr>
+      <w:r>
+        <w:rPr/>
+        <w:t>DNS.2 = KIBIRVIBIR-PC</w:t>
+      </w:r>
+    </w:p>
+    <w:p>
+      <w:pPr>
+        <w:pStyle w:val="Example"/>
+        <w:ind w:start="1418" w:end="567" w:hanging="0"/>
+        <w:rPr/>
+      </w:pPr>
+      <w:r>
+        <w:rPr/>
+        <w:t>DNS.3 = gediminas-TravelMate-5760Z</w:t>
+      </w:r>
+    </w:p>
+    <w:p>
+      <w:pPr>
+        <w:pStyle w:val="TextBody"/>
+        <w:widowControl/>
+        <w:suppressAutoHyphens w:val="true"/>
+        <w:bidi w:val="0"/>
+        <w:spacing w:lineRule="auto" w:line="276" w:before="240" w:after="120"/>
+        <w:ind w:start="737" w:end="0" w:hanging="0"/>
+        <w:jc w:val="start"/>
+        <w:rPr/>
+      </w:pPr>
+      <w:r>
+        <w:rPr/>
+        <w:t>Parameters:</w:t>
+      </w:r>
+    </w:p>
+    <w:p>
+      <w:pPr>
+        <w:pStyle w:val="TextBody"/>
+        <w:widowControl/>
+        <w:suppressAutoHyphens w:val="true"/>
+        <w:bidi w:val="0"/>
+        <w:spacing w:lineRule="auto" w:line="276" w:before="240" w:after="120"/>
+        <w:ind w:start="1417" w:end="0" w:hanging="0"/>
+        <w:jc w:val="start"/>
+        <w:rPr/>
+      </w:pPr>
+      <w:r>
+        <w:rPr>
+          <w:b/>
+          <w:bCs/>
+        </w:rPr>
+        <w:t>C</w:t>
+      </w:r>
+      <w:r>
+        <w:rPr/>
+        <w:t xml:space="preserve"> - country (2 letter code),</w:t>
+      </w:r>
+    </w:p>
+    <w:p>
+      <w:pPr>
+        <w:pStyle w:val="TextBody"/>
+        <w:widowControl/>
+        <w:suppressAutoHyphens w:val="true"/>
+        <w:bidi w:val="0"/>
+        <w:spacing w:lineRule="auto" w:line="276" w:before="240" w:after="120"/>
+        <w:ind w:start="1417" w:end="0" w:hanging="0"/>
+        <w:jc w:val="start"/>
+        <w:rPr/>
+      </w:pPr>
+      <w:r>
+        <w:rPr>
+          <w:b/>
+          <w:bCs/>
+        </w:rPr>
+        <w:t>ST</w:t>
+      </w:r>
+      <w:r>
+        <w:rPr/>
+        <w:t xml:space="preserve"> – state or Province name (full name),</w:t>
+      </w:r>
+    </w:p>
+    <w:p>
+      <w:pPr>
+        <w:pStyle w:val="TextBody"/>
+        <w:widowControl/>
+        <w:suppressAutoHyphens w:val="true"/>
+        <w:bidi w:val="0"/>
+        <w:spacing w:lineRule="auto" w:line="276" w:before="240" w:after="120"/>
+        <w:ind w:start="1417" w:end="0" w:hanging="0"/>
+        <w:jc w:val="start"/>
+        <w:rPr/>
+      </w:pPr>
+      <w:r>
+        <w:rPr>
+          <w:b/>
+          <w:bCs/>
+        </w:rPr>
+        <w:t>L</w:t>
+      </w:r>
+      <w:r>
+        <w:rPr/>
+        <w:t xml:space="preserve"> - Locality Name (e.g., city),</w:t>
+      </w:r>
+    </w:p>
+    <w:p>
+      <w:pPr>
+        <w:pStyle w:val="TextBody"/>
+        <w:widowControl/>
+        <w:suppressAutoHyphens w:val="true"/>
+        <w:bidi w:val="0"/>
+        <w:spacing w:lineRule="auto" w:line="276" w:before="240" w:after="120"/>
+        <w:ind w:start="1417" w:end="0" w:hanging="0"/>
+        <w:jc w:val="start"/>
+        <w:rPr/>
+      </w:pPr>
+      <w:r>
+        <w:rPr>
+          <w:b/>
+          <w:bCs/>
+        </w:rPr>
+        <w:t>O</w:t>
+      </w:r>
+      <w:r>
+        <w:rPr/>
+        <w:t xml:space="preserve"> - Organization Name (e.g., company),</w:t>
+      </w:r>
+    </w:p>
+    <w:p>
+      <w:pPr>
+        <w:pStyle w:val="TextBody"/>
+        <w:widowControl/>
+        <w:suppressAutoHyphens w:val="true"/>
+        <w:bidi w:val="0"/>
+        <w:spacing w:lineRule="auto" w:line="276" w:before="240" w:after="120"/>
+        <w:ind w:start="1417" w:end="0" w:hanging="0"/>
+        <w:jc w:val="start"/>
+        <w:rPr/>
+      </w:pPr>
+      <w:r>
+        <w:rPr>
+          <w:b/>
+          <w:bCs/>
+        </w:rPr>
+        <w:t>OU</w:t>
+      </w:r>
+      <w:r>
+        <w:rPr/>
+        <w:t xml:space="preserve"> - Organizational Unit Name (e.g., section)</w:t>
+      </w:r>
+    </w:p>
+    <w:p>
+      <w:pPr>
+        <w:pStyle w:val="TextBody"/>
+        <w:widowControl/>
+        <w:suppressAutoHyphens w:val="true"/>
+        <w:bidi w:val="0"/>
+        <w:spacing w:lineRule="auto" w:line="276" w:before="240" w:after="120"/>
+        <w:ind w:start="1417" w:end="0" w:hanging="0"/>
+        <w:jc w:val="start"/>
+        <w:rPr/>
+      </w:pPr>
+      <w:r>
+        <w:rPr>
+          <w:b/>
+          <w:bCs/>
+        </w:rPr>
+        <w:t>CN</w:t>
+      </w:r>
+      <w:r>
+        <w:rPr/>
+        <w:t xml:space="preserve"> - The fully-qualified domain name (FQDN) (e.g., </w:t>
+      </w:r>
+      <w:hyperlink r:id="rId6">
+        <w:r>
+          <w:rPr>
+            <w:rStyle w:val="InternetLink"/>
+          </w:rPr>
+          <w:t>www.example.com</w:t>
+        </w:r>
+      </w:hyperlink>
+      <w:r>
+        <w:rPr/>
+        <w:t>),</w:t>
+      </w:r>
+    </w:p>
+    <w:p>
+      <w:pPr>
+        <w:pStyle w:val="TextBody"/>
+        <w:widowControl/>
+        <w:suppressAutoHyphens w:val="true"/>
+        <w:bidi w:val="0"/>
+        <w:spacing w:lineRule="auto" w:line="276" w:before="240" w:after="120"/>
+        <w:ind w:start="1417" w:end="0" w:hanging="0"/>
+        <w:jc w:val="start"/>
+        <w:rPr/>
+      </w:pPr>
+      <w:r>
+        <w:rPr>
+          <w:b/>
+          <w:bCs/>
+        </w:rPr>
+        <w:t>IP.x</w:t>
+      </w:r>
+      <w:r>
+        <w:rPr/>
+        <w:t xml:space="preserve"> – IP addresses, only firs row is mandatory, IP.2, IP.3 are address in my local network,</w:t>
+      </w:r>
+    </w:p>
+    <w:p>
+      <w:pPr>
+        <w:pStyle w:val="TextBody"/>
+        <w:widowControl/>
+        <w:suppressAutoHyphens w:val="true"/>
+        <w:bidi w:val="0"/>
+        <w:spacing w:lineRule="auto" w:line="276" w:before="240" w:after="120"/>
+        <w:ind w:start="1417" w:end="0" w:hanging="0"/>
+        <w:jc w:val="start"/>
+        <w:rPr/>
+      </w:pPr>
+      <w:r>
+        <w:rPr>
+          <w:b/>
+          <w:bCs/>
+        </w:rPr>
+        <w:t>DNS.x</w:t>
+      </w:r>
+      <w:r>
+        <w:rPr/>
+        <w:t xml:space="preserve"> -  subject alternative names, once again only first name is mandatory, other two ones are names in my local network.</w:t>
+      </w:r>
+    </w:p>
+    <w:p>
+      <w:pPr>
+        <w:pStyle w:val="TextBody"/>
+        <w:numPr>
+          <w:ilvl w:val="0"/>
+          <w:numId w:val="10"/>
+        </w:numPr>
+        <w:bidi w:val="0"/>
+        <w:spacing w:before="240" w:after="120"/>
+        <w:jc w:val="start"/>
+        <w:rPr/>
+      </w:pPr>
+      <w:r>
+        <w:rPr/>
         <w:t xml:space="preserve">Generate a </w:t>
       </w:r>
       <w:r>
@@ -1134,7 +1607,18 @@
       </w:pPr>
       <w:r>
         <w:rPr/>
-        <w:t>openssl req -x509 -sha256 -new -nodes -days 3650 -key CA.key -out CA.pem</w:t>
+        <w:t>openssl req -x509 -sha256 -new -nodes -days 3650 -key CA.key \</w:t>
+      </w:r>
+    </w:p>
+    <w:p>
+      <w:pPr>
+        <w:pStyle w:val="Example"/>
+        <w:ind w:start="1418" w:end="567" w:hanging="0"/>
+        <w:rPr/>
+      </w:pPr>
+      <w:r>
+        <w:rPr/>
+        <w:t>-out CA.pem -config CA.CNF</w:t>
       </w:r>
     </w:p>
     <w:p>
@@ -1150,7 +1634,7 @@
       </w:pPr>
       <w:r>
         <w:rPr/>
-        <w:t>This command will ask you for additional data: Country, state, Locality, … Adding the -subj parameter will prevent polling:</w:t>
+        <w:t>A certificate for Windows can be created without a configuration file:</w:t>
       </w:r>
     </w:p>
     <w:p>
@@ -1189,18 +1673,18 @@
       </w:pPr>
       <w:r>
         <w:rPr/>
-        <w:t>Certificate importing tool on Windows requires PFX format. Convert pem into pfx with command:</w:t>
-      </w:r>
-    </w:p>
-    <w:p>
-      <w:pPr>
-        <w:pStyle w:val="Example"/>
-        <w:ind w:start="1418" w:end="567" w:hanging="0"/>
-        <w:rPr/>
-      </w:pPr>
-      <w:r>
-        <w:rPr/>
-        <w:t>openssl pkcs12 -export -out CA.pfx -inkey CA.key -in CA.pem</w:t>
+        <w:t xml:space="preserve">The values specified in the </w:t>
+      </w:r>
+      <w:r>
+        <w:rPr>
+          <w:b/>
+          <w:bCs/>
+        </w:rPr>
+        <w:t>subj</w:t>
+      </w:r>
+      <w:r>
+        <w:rPr/>
+        <w:t xml:space="preserve"> parameter (/C, /ST, /L, /O, /OU, /CN) are the same as in the configuration file. </w:t>
       </w:r>
     </w:p>
     <w:p>
@@ -1216,6 +1700,60 @@
       </w:pPr>
       <w:r>
         <w:rPr/>
+        <w:t>Certificate importing tool on Linux requires CRT extension, thus copy the key:</w:t>
+      </w:r>
+    </w:p>
+    <w:p>
+      <w:pPr>
+        <w:pStyle w:val="Example"/>
+        <w:ind w:start="1418" w:end="567" w:hanging="0"/>
+        <w:rPr/>
+      </w:pPr>
+      <w:r>
+        <w:rPr/>
+        <w:t>cp CA.pem CA.crt</w:t>
+      </w:r>
+    </w:p>
+    <w:p>
+      <w:pPr>
+        <w:pStyle w:val="TextBody"/>
+        <w:widowControl/>
+        <w:suppressAutoHyphens w:val="true"/>
+        <w:bidi w:val="0"/>
+        <w:spacing w:lineRule="auto" w:line="276" w:before="0" w:after="140"/>
+        <w:ind w:start="737" w:end="0" w:hanging="0"/>
+        <w:jc w:val="start"/>
+        <w:rPr/>
+      </w:pPr>
+      <w:r>
+        <w:rPr/>
+        <w:t>Certificate importing tool  requires PFX format. Convert pem into pfx with command:</w:t>
+      </w:r>
+    </w:p>
+    <w:p>
+      <w:pPr>
+        <w:pStyle w:val="Example"/>
+        <w:ind w:start="1418" w:end="567" w:hanging="0"/>
+        <w:rPr/>
+      </w:pPr>
+      <w:r>
+        <w:rPr/>
+        <w:t>openssl pkcs12 -export -out CA.pfx -inkey CA.key -in CA.pem</w:t>
+      </w:r>
+    </w:p>
+    <w:p>
+      <w:pPr>
+        <w:pStyle w:val="TextBody"/>
+        <w:widowControl/>
+        <w:suppressAutoHyphens w:val="true"/>
+        <w:bidi w:val="0"/>
+        <w:spacing w:lineRule="auto" w:line="276" w:before="0" w:after="140"/>
+        <w:ind w:start="737" w:end="0" w:hanging="0"/>
+        <w:jc w:val="start"/>
+        <w:rPr/>
+      </w:pPr>
+      <w:r>
+        <w:rPr/>
         <w:t xml:space="preserve">Windows users must import CA.pfx file into </w:t>
       </w:r>
       <w:r>
@@ -1230,9 +1768,9 @@
           <w:b w:val="false"/>
           <w:bCs w:val="false"/>
         </w:rPr>
-        <w:t xml:space="preserve"> following</w:t>
-      </w:r>
-      <w:hyperlink r:id="rId6">
+        <w:t xml:space="preserve">. Import root certificate with mmc snap-in. Run mmc, select File → Add/Remove Snap-in → Certificates → My user account → OK. Open the new snap-in and select Trusted Root Certification Authorities. Right click on  Certificates → All Tasks → Import… Import the CA.pfx file from CA directory. You will find the details on </w:t>
+      </w:r>
+      <w:hyperlink r:id="rId7">
         <w:r>
           <w:rPr>
             <w:rStyle w:val="InternetLink"/>
@@ -1253,95 +1791,6 @@
     <w:p>
       <w:pPr>
         <w:pStyle w:val="TextBody"/>
-        <w:numPr>
-          <w:ilvl w:val="0"/>
-          <w:numId w:val="13"/>
-        </w:numPr>
-        <w:bidi w:val="0"/>
-        <w:spacing w:before="240" w:after="120"/>
-        <w:jc w:val="start"/>
-        <w:rPr/>
-      </w:pPr>
-      <w:r>
-        <w:rPr/>
-        <w:t>Being in CA directory cre</w:t>
-      </w:r>
-      <w:r>
-        <w:rPr/>
-        <w:t xml:space="preserve">instruction on </w:t>
-      </w:r>
-      <w:r>
-        <w:rPr/>
-        <w:t xml:space="preserve">ate </w:t>
-      </w:r>
-      <w:r>
-        <w:rPr>
-          <w:b/>
-          <w:bCs/>
-        </w:rPr>
-        <w:t>localhost</w:t>
-      </w:r>
-      <w:r>
-        <w:rPr/>
-        <w:t xml:space="preserve"> subfolder with  </w:t>
-      </w:r>
-      <w:r>
-        <w:rPr>
-          <w:b/>
-          <w:bCs/>
-        </w:rPr>
-        <w:t>localhost.ext</w:t>
-      </w:r>
-      <w:r>
-        <w:rPr/>
-        <w:t xml:space="preserve"> inside:</w:t>
-      </w:r>
-    </w:p>
-    <w:p>
-      <w:pPr>
-        <w:pStyle w:val="Example"/>
-        <w:spacing w:before="0" w:after="57"/>
-        <w:ind w:start="1418" w:end="567" w:hanging="0"/>
-        <w:rPr/>
-      </w:pPr>
-      <w:r>
-        <w:rPr/>
-        <w:t>mkdir localhost</w:t>
-        <w:tab/>
-        <w:t xml:space="preserve">// </w:t>
-      </w:r>
-      <w:r>
-        <w:rPr/>
-        <w:t>New project</w:t>
-      </w:r>
-    </w:p>
-    <w:p>
-      <w:pPr>
-        <w:pStyle w:val="Example"/>
-        <w:spacing w:before="0" w:after="57"/>
-        <w:ind w:start="1418" w:end="567" w:hanging="0"/>
-        <w:rPr/>
-      </w:pPr>
-      <w:r>
-        <w:rPr/>
-        <w:t>cd localhost</w:t>
-      </w:r>
-    </w:p>
-    <w:p>
-      <w:pPr>
-        <w:pStyle w:val="Example"/>
-        <w:spacing w:before="0" w:after="57"/>
-        <w:ind w:start="1418" w:end="567" w:hanging="0"/>
-        <w:rPr/>
-      </w:pPr>
-      <w:r>
-        <w:rPr/>
-        <w:t>touch localhost.ext</w:t>
-      </w:r>
-    </w:p>
-    <w:p>
-      <w:pPr>
-        <w:pStyle w:val="TextBody"/>
         <w:widowControl/>
         <w:suppressAutoHyphens w:val="true"/>
         <w:bidi w:val="0"/>
@@ -1351,58 +1800,11 @@
         <w:rPr/>
       </w:pPr>
       <w:r>
-        <w:rPr/>
-        <w:t xml:space="preserve">Windows users have no the </w:t>
-      </w:r>
-      <w:r>
-        <w:rPr>
-          <w:b/>
-          <w:bCs/>
-        </w:rPr>
-        <w:t>touch</w:t>
-      </w:r>
-      <w:r>
-        <w:rPr/>
-        <w:t xml:space="preserve"> command. Use command </w:t>
-      </w:r>
-      <w:r>
-        <w:rPr>
-          <w:b/>
-          <w:bCs/>
-        </w:rPr>
-        <w:t>type</w:t>
-      </w:r>
-      <w:r>
-        <w:rPr/>
-        <w:t xml:space="preserve"> in this case:</w:t>
-      </w:r>
-    </w:p>
-    <w:p>
-      <w:pPr>
-        <w:pStyle w:val="Example"/>
-        <w:ind w:start="1418" w:end="567" w:hanging="0"/>
-        <w:rPr/>
-      </w:pPr>
-      <w:r>
-        <w:rPr/>
-        <w:t>type nul &gt; localhost.ext</w:t>
-      </w:r>
-    </w:p>
-    <w:p>
-      <w:pPr>
-        <w:pStyle w:val="TextBody"/>
-        <w:numPr>
-          <w:ilvl w:val="0"/>
-          <w:numId w:val="13"/>
-        </w:numPr>
-        <w:bidi w:val="0"/>
-        <w:spacing w:before="240" w:after="120"/>
-        <w:jc w:val="start"/>
-        <w:rPr/>
-      </w:pPr>
-      <w:r>
-        <w:rPr/>
-        <w:t>Write this information into localhost.exe:</w:t>
+        <w:rPr>
+          <w:b w:val="false"/>
+          <w:bCs w:val="false"/>
+        </w:rPr>
+        <w:t>Linux users must run the following commands in a terminal:</w:t>
       </w:r>
     </w:p>
     <w:p>
@@ -1414,7 +1816,7 @@
       </w:pPr>
       <w:r>
         <w:rPr/>
-        <w:t>authorityKeyIdentifier = keyid,issuer</w:t>
+        <w:t>sudo apt-get install -y ca-certificates</w:t>
       </w:r>
     </w:p>
     <w:p>
@@ -1426,77 +1828,18 @@
       </w:pPr>
       <w:r>
         <w:rPr/>
-        <w:t>basicConstraints = CA:FALSE</w:t>
-      </w:r>
-    </w:p>
-    <w:p>
-      <w:pPr>
-        <w:pStyle w:val="Example"/>
-        <w:spacing w:before="0" w:after="57"/>
+        <w:t>sudo cp CA.crt /usr/local/share/ca-certificates</w:t>
+      </w:r>
+    </w:p>
+    <w:p>
+      <w:pPr>
+        <w:pStyle w:val="Example"/>
         <w:ind w:start="1418" w:end="567" w:hanging="0"/>
         <w:rPr/>
       </w:pPr>
       <w:r>
         <w:rPr/>
-        <w:t>keyUsage = digitalSignature, nonRepudiation, keyEncipherment, dataEncipherment</w:t>
-      </w:r>
-    </w:p>
-    <w:p>
-      <w:pPr>
-        <w:pStyle w:val="Example"/>
-        <w:spacing w:before="0" w:after="57"/>
-        <w:ind w:start="1418" w:end="567" w:hanging="0"/>
-        <w:rPr/>
-      </w:pPr>
-      <w:r>
-        <w:rPr/>
-        <w:t>subjectAltName = @alt_names</w:t>
-      </w:r>
-    </w:p>
-    <w:p>
-      <w:pPr>
-        <w:pStyle w:val="Example"/>
-        <w:spacing w:before="0" w:after="57"/>
-        <w:ind w:start="1418" w:end="567" w:hanging="0"/>
-        <w:rPr/>
-      </w:pPr>
-      <w:r>
-        <w:rPr/>
-      </w:r>
-    </w:p>
-    <w:p>
-      <w:pPr>
-        <w:pStyle w:val="Example"/>
-        <w:spacing w:before="0" w:after="57"/>
-        <w:ind w:start="1418" w:end="567" w:hanging="0"/>
-        <w:rPr/>
-      </w:pPr>
-      <w:r>
-        <w:rPr/>
-        <w:t>[alt_names]</w:t>
-      </w:r>
-    </w:p>
-    <w:p>
-      <w:pPr>
-        <w:pStyle w:val="Example"/>
-        <w:spacing w:before="0" w:after="57"/>
-        <w:ind w:start="1418" w:end="567" w:hanging="0"/>
-        <w:rPr/>
-      </w:pPr>
-      <w:r>
-        <w:rPr/>
-        <w:t>DNS.1 = localhost</w:t>
-      </w:r>
-    </w:p>
-    <w:p>
-      <w:pPr>
-        <w:pStyle w:val="Example"/>
-        <w:ind w:start="1418" w:end="567" w:hanging="0"/>
-        <w:rPr/>
-      </w:pPr>
-      <w:r>
-        <w:rPr/>
-        <w:t>IP.1 = 127.0.0.1</w:t>
+        <w:t>sudo update-ca-certificates</w:t>
       </w:r>
     </w:p>
     <w:p>
@@ -1512,97 +1855,62 @@
       </w:pPr>
       <w:r>
         <w:rPr/>
-        <w:t xml:space="preserve">The certificate will work for localhost and also 127.0.0.1. One can decide to add more domains or IP addresses to the file but ensure to edit the </w:t>
-      </w:r>
-      <w:r>
-        <w:rPr>
-          <w:b/>
-          <w:bCs/>
-        </w:rPr>
-        <w:t>/etc/hosts</w:t>
-      </w:r>
-      <w:r>
-        <w:rPr/>
-        <w:t xml:space="preserve"> file to have those domains point to the local machine (127.0.0.1). Windows users will find this file in C:\</w:t>
-      </w:r>
-      <w:r>
-        <w:rPr>
-          <w:b/>
-          <w:bCs/>
-        </w:rPr>
-        <w:t>Windows\System32\drivers\etc</w:t>
-      </w:r>
-      <w:r>
-        <w:rPr/>
-        <w:t xml:space="preserve"> directory.</w:t>
-      </w:r>
-    </w:p>
-    <w:p>
-      <w:pPr>
-        <w:pStyle w:val="TextBody"/>
-        <w:numPr>
-          <w:ilvl w:val="0"/>
-          <w:numId w:val="13"/>
-        </w:numPr>
-        <w:bidi w:val="0"/>
-        <w:spacing w:before="240" w:after="120"/>
-        <w:jc w:val="start"/>
-        <w:rPr/>
-      </w:pPr>
-      <w:r>
-        <w:rPr/>
-        <w:t>Generate private key with command:</w:t>
-      </w:r>
-    </w:p>
-    <w:p>
-      <w:pPr>
-        <w:pStyle w:val="Example"/>
-        <w:ind w:start="1418" w:end="567" w:hanging="0"/>
-        <w:rPr/>
-      </w:pPr>
-      <w:r>
-        <w:rPr/>
-        <w:t>openssl genrsa -out localhost.key -des3 3072</w:t>
-      </w:r>
-    </w:p>
-    <w:p>
-      <w:pPr>
-        <w:pStyle w:val="TextBody"/>
-        <w:numPr>
-          <w:ilvl w:val="0"/>
-          <w:numId w:val="13"/>
-        </w:numPr>
-        <w:bidi w:val="0"/>
-        <w:spacing w:before="240" w:after="120"/>
-        <w:jc w:val="start"/>
-        <w:rPr/>
-      </w:pPr>
-      <w:r>
-        <w:rPr/>
-        <w:t>Generate CSR (signing request file) using the key:</w:t>
-      </w:r>
-    </w:p>
-    <w:p>
-      <w:pPr>
-        <w:pStyle w:val="Example"/>
-        <w:spacing w:before="0" w:after="57"/>
-        <w:ind w:start="1418" w:end="567" w:hanging="0"/>
-        <w:rPr/>
-      </w:pPr>
-      <w:r>
-        <w:rPr/>
-        <w:t>openssl req -new -key localhost.key -out localhost.csr \</w:t>
-      </w:r>
-    </w:p>
-    <w:p>
-      <w:pPr>
-        <w:pStyle w:val="Example"/>
-        <w:ind w:start="1418" w:end="567" w:hanging="0"/>
-        <w:rPr/>
-      </w:pPr>
-      <w:r>
-        <w:rPr/>
-        <w:t>-subj "/C=LT/ST=N_A/L=Kaunas/O=Home Computer/OU=IT/CN=localhost"</w:t>
+        <w:t xml:space="preserve">After this correction Ubuntu tools (curl, wget, …) will accept your certificates but </w:t>
+      </w:r>
+      <w:r>
+        <w:rPr>
+          <w:b/>
+          <w:bCs/>
+        </w:rPr>
+        <w:t>Chrome</w:t>
+      </w:r>
+      <w:r>
+        <w:rPr/>
+        <w:t xml:space="preserve"> and </w:t>
+      </w:r>
+      <w:r>
+        <w:rPr>
+          <w:b/>
+          <w:bCs/>
+        </w:rPr>
+        <w:t>Mozilla</w:t>
+      </w:r>
+      <w:r>
+        <w:rPr/>
+        <w:t xml:space="preserve"> browsers require you to upload the root certificate to their own repositories. Open site </w:t>
+      </w:r>
+      <w:r>
+        <w:rPr>
+          <w:b/>
+          <w:bCs/>
+        </w:rPr>
+        <w:t>about:preferences#privacy</w:t>
+      </w:r>
+      <w:r>
+        <w:rPr/>
+        <w:t xml:space="preserve"> in Mozilla browser and click the button "</w:t>
+      </w:r>
+      <w:r>
+        <w:rPr>
+          <w:b/>
+          <w:bCs/>
+        </w:rPr>
+        <w:t>View certificates…</w:t>
+      </w:r>
+      <w:r>
+        <w:rPr/>
+        <w:t>". Click on button "</w:t>
+      </w:r>
+      <w:r>
+        <w:rPr>
+          <w:b/>
+          <w:bCs/>
+        </w:rPr>
+        <w:t>Import…</w:t>
+      </w:r>
+      <w:r>
+        <w:rPr/>
+        <w:t>" and import the CA.crt file.</w:t>
       </w:r>
     </w:p>
     <w:p>
@@ -1612,359 +1920,68 @@
         <w:suppressAutoHyphens w:val="true"/>
         <w:bidi w:val="0"/>
         <w:spacing w:lineRule="auto" w:line="276" w:before="0" w:after="140"/>
-        <w:ind w:start="680" w:end="0" w:hanging="0"/>
+        <w:ind w:start="794" w:end="0" w:hanging="0"/>
         <w:jc w:val="start"/>
         <w:rPr/>
       </w:pPr>
       <w:r>
         <w:rPr/>
-        <w:t>Content of the -subj string:</w:t>
-      </w:r>
-    </w:p>
-    <w:p>
-      <w:pPr>
-        <w:pStyle w:val="TextBody"/>
-        <w:widowControl/>
-        <w:numPr>
-          <w:ilvl w:val="0"/>
-          <w:numId w:val="12"/>
-        </w:numPr>
-        <w:suppressAutoHyphens w:val="true"/>
-        <w:bidi w:val="0"/>
-        <w:spacing w:lineRule="auto" w:line="276" w:before="0" w:after="140"/>
-        <w:jc w:val="start"/>
-        <w:rPr/>
-      </w:pPr>
-      <w:r>
-        <w:rPr/>
-        <w:t>/C – country (2 letter code)</w:t>
-      </w:r>
-    </w:p>
-    <w:p>
-      <w:pPr>
-        <w:pStyle w:val="TextBody"/>
-        <w:widowControl/>
-        <w:numPr>
-          <w:ilvl w:val="0"/>
-          <w:numId w:val="12"/>
-        </w:numPr>
-        <w:suppressAutoHyphens w:val="true"/>
-        <w:bidi w:val="0"/>
-        <w:spacing w:lineRule="auto" w:line="276" w:before="0" w:after="140"/>
-        <w:jc w:val="start"/>
-        <w:rPr/>
-      </w:pPr>
-      <w:r>
-        <w:rPr/>
-        <w:t>/ST – state or Province name (full name)</w:t>
-      </w:r>
-    </w:p>
-    <w:p>
-      <w:pPr>
-        <w:pStyle w:val="TextBody"/>
-        <w:widowControl/>
-        <w:numPr>
-          <w:ilvl w:val="0"/>
-          <w:numId w:val="12"/>
-        </w:numPr>
-        <w:suppressAutoHyphens w:val="true"/>
-        <w:bidi w:val="0"/>
-        <w:spacing w:lineRule="auto" w:line="276" w:before="0" w:after="140"/>
-        <w:jc w:val="start"/>
-        <w:rPr/>
-      </w:pPr>
-      <w:r>
-        <w:rPr/>
-        <w:t>/L - Locality Name (e.g., city)</w:t>
-      </w:r>
-    </w:p>
-    <w:p>
-      <w:pPr>
-        <w:pStyle w:val="TextBody"/>
-        <w:widowControl/>
-        <w:numPr>
-          <w:ilvl w:val="0"/>
-          <w:numId w:val="12"/>
-        </w:numPr>
-        <w:suppressAutoHyphens w:val="true"/>
-        <w:bidi w:val="0"/>
-        <w:spacing w:lineRule="auto" w:line="276" w:before="0" w:after="140"/>
-        <w:jc w:val="start"/>
-        <w:rPr/>
-      </w:pPr>
-      <w:r>
-        <w:rPr/>
-        <w:t>/O - Organization Name (e.g., company)</w:t>
-      </w:r>
-    </w:p>
-    <w:p>
-      <w:pPr>
-        <w:pStyle w:val="TextBody"/>
-        <w:widowControl/>
-        <w:numPr>
-          <w:ilvl w:val="0"/>
-          <w:numId w:val="12"/>
-        </w:numPr>
-        <w:suppressAutoHyphens w:val="true"/>
-        <w:bidi w:val="0"/>
-        <w:spacing w:lineRule="auto" w:line="276" w:before="0" w:after="140"/>
-        <w:jc w:val="start"/>
-        <w:rPr/>
-      </w:pPr>
-      <w:r>
-        <w:rPr/>
-        <w:t>/OU - Organizational Unit Name (e.g., section)</w:t>
-      </w:r>
-    </w:p>
-    <w:p>
-      <w:pPr>
-        <w:pStyle w:val="TextBody"/>
-        <w:widowControl/>
-        <w:numPr>
-          <w:ilvl w:val="0"/>
-          <w:numId w:val="12"/>
-        </w:numPr>
-        <w:suppressAutoHyphens w:val="true"/>
-        <w:bidi w:val="0"/>
-        <w:spacing w:lineRule="auto" w:line="276" w:before="0" w:after="140"/>
-        <w:jc w:val="start"/>
-        <w:rPr/>
-      </w:pPr>
-      <w:r>
-        <w:rPr/>
-        <w:t xml:space="preserve">CN - The fully-qualified domain name (FQDN) (e.g., </w:t>
-      </w:r>
-      <w:hyperlink r:id="rId7">
-        <w:r>
-          <w:rPr>
-            <w:rStyle w:val="InternetLink"/>
-          </w:rPr>
-          <w:t>www.example.com</w:t>
-        </w:r>
-      </w:hyperlink>
-      <w:r>
-        <w:rPr/>
-        <w:t>)</w:t>
-      </w:r>
-    </w:p>
-    <w:p>
-      <w:pPr>
-        <w:pStyle w:val="TextBody"/>
-        <w:numPr>
-          <w:ilvl w:val="0"/>
-          <w:numId w:val="13"/>
-        </w:numPr>
-        <w:bidi w:val="0"/>
-        <w:spacing w:before="240" w:after="120"/>
-        <w:jc w:val="start"/>
-        <w:rPr/>
-      </w:pPr>
-      <w:r>
-        <w:rPr/>
-        <w:t xml:space="preserve">With this CSR, we can request the CA to sign a certificate as below. Since we are creating the certificate on the localhost computer, we will use our own Certificated Authority (CA.* files). Note that the paths for </w:t>
-      </w:r>
-      <w:r>
-        <w:rPr>
-          <w:b/>
-          <w:bCs/>
-        </w:rPr>
-        <w:t>CA.key</w:t>
-      </w:r>
-      <w:r>
-        <w:rPr/>
-        <w:t xml:space="preserve"> and </w:t>
-      </w:r>
-      <w:r>
-        <w:rPr>
-          <w:b/>
-          <w:bCs/>
-        </w:rPr>
-        <w:t>CA.pem</w:t>
-      </w:r>
-      <w:r>
-        <w:rPr/>
-        <w:t xml:space="preserve"> files are dependent on where the user is running commands from. In this case, the commands below are ran from </w:t>
-      </w:r>
-      <w:r>
-        <w:rPr>
-          <w:b/>
-          <w:bCs/>
-        </w:rPr>
-        <w:t>/cert/CA/localhost</w:t>
-      </w:r>
-      <w:r>
-        <w:rPr>
-          <w:b w:val="false"/>
-          <w:bCs w:val="false"/>
-        </w:rPr>
-        <w:t>:</w:t>
-      </w:r>
-    </w:p>
-    <w:p>
-      <w:pPr>
-        <w:pStyle w:val="Example"/>
-        <w:spacing w:before="0" w:after="57"/>
-        <w:ind w:start="1418" w:end="567" w:hanging="0"/>
-        <w:rPr/>
-      </w:pPr>
-      <w:r>
-        <w:rPr/>
-        <w:t>openssl x509 -req -in localhost.csr -CA ../CA.pem -CAkey ../CA.key \</w:t>
-      </w:r>
-    </w:p>
-    <w:p>
-      <w:pPr>
-        <w:pStyle w:val="Example"/>
-        <w:ind w:start="1418" w:end="567" w:hanging="0"/>
-        <w:rPr/>
-      </w:pPr>
-      <w:r>
-        <w:rPr/>
-        <w:t>-CAcreateserial -days 3650 -sha256 -extfile localhost.ext -out localhost.crt</w:t>
-      </w:r>
-    </w:p>
-    <w:p>
-      <w:pPr>
-        <w:pStyle w:val="TextBody"/>
-        <w:numPr>
-          <w:ilvl w:val="0"/>
-          <w:numId w:val="13"/>
-        </w:numPr>
-        <w:bidi w:val="0"/>
-        <w:spacing w:before="240" w:after="120"/>
-        <w:jc w:val="start"/>
-        <w:rPr/>
-      </w:pPr>
-      <w:r>
-        <w:rPr>
-          <w:b w:val="false"/>
-          <w:bCs w:val="false"/>
-        </w:rPr>
-        <w:t>The server will need the localhost.crt certificate file, and the decrypted key since our localhost.key is in encrypted form. Decrypt the localhost.key and store that file:</w:t>
-      </w:r>
-    </w:p>
-    <w:p>
-      <w:pPr>
-        <w:pStyle w:val="Example"/>
-        <w:ind w:start="1418" w:end="567" w:hanging="0"/>
-        <w:rPr/>
-      </w:pPr>
-      <w:r>
-        <w:rPr/>
-        <w:t>openssl rsa -in localhost.key -out localhost.decrypted.key</w:t>
-      </w:r>
-    </w:p>
-    <w:p>
-      <w:pPr>
-        <w:pStyle w:val="TextBody"/>
-        <w:numPr>
-          <w:ilvl w:val="0"/>
-          <w:numId w:val="13"/>
-        </w:numPr>
-        <w:bidi w:val="0"/>
-        <w:spacing w:before="240" w:after="120"/>
-        <w:jc w:val="start"/>
-        <w:rPr/>
-      </w:pPr>
-      <w:r>
-        <w:rPr>
-          <w:b w:val="false"/>
-          <w:bCs w:val="false"/>
-        </w:rPr>
-        <w:t>xxx</w:t>
-      </w:r>
-    </w:p>
-    <w:p>
-      <w:pPr>
-        <w:pStyle w:val="TextBody"/>
-        <w:numPr>
-          <w:ilvl w:val="3"/>
-          <w:numId w:val="2"/>
-        </w:numPr>
-        <w:rPr/>
-      </w:pPr>
-      <w:r>
-        <w:rPr/>
-        <w:t>https://ubuntu.com/server/docs/security-trust-store</w:t>
-      </w:r>
-    </w:p>
-    <w:p>
-      <w:pPr>
-        <w:pStyle w:val="TextBody"/>
-        <w:numPr>
-          <w:ilvl w:val="3"/>
-          <w:numId w:val="2"/>
-        </w:numPr>
-        <w:rPr/>
-      </w:pPr>
-      <w:r>
-        <w:rPr/>
-        <w:t>https://www.section.io/engineering-education/how-to-get-ssl-https-for-localhost/</w:t>
-      </w:r>
-    </w:p>
-    <w:p>
-      <w:pPr>
-        <w:pStyle w:val="Heading4"/>
-        <w:numPr>
-          <w:ilvl w:val="3"/>
-          <w:numId w:val="2"/>
-        </w:numPr>
-        <w:spacing w:before="120" w:after="120"/>
-        <w:rPr/>
-      </w:pPr>
-      <w:r>
-        <w:rPr/>
-      </w:r>
-    </w:p>
-    <w:p>
-      <w:pPr>
-        <w:pStyle w:val="Heading4"/>
-        <w:numPr>
-          <w:ilvl w:val="3"/>
-          <w:numId w:val="2"/>
-        </w:numPr>
-        <w:spacing w:before="120" w:after="120"/>
-        <w:rPr/>
-      </w:pPr>
-      <w:r>
-        <w:rPr/>
-        <w:t>HTTPS protocol (1)</w:t>
-      </w:r>
-    </w:p>
-    <w:p>
-      <w:pPr>
-        <w:pStyle w:val="TextBody"/>
-        <w:bidi w:val="0"/>
-        <w:spacing w:before="240" w:after="120"/>
-        <w:jc w:val="start"/>
-        <w:rPr/>
-      </w:pPr>
-      <w:r>
-        <w:rPr/>
-        <w:t xml:space="preserve">In order to start a server working under the HTTPS protocol, you need to generate an SSL certificate and a public-private key pair. The </w:t>
-      </w:r>
-      <w:hyperlink r:id="rId8">
-        <w:r>
-          <w:rPr>
-            <w:rStyle w:val="InternetLink"/>
-          </w:rPr>
-          <w:t>OpenSSL</w:t>
-        </w:r>
-      </w:hyperlink>
-      <w:r>
-        <w:rPr/>
-        <w:t xml:space="preserve"> command line interface (CLI) and toolkit allows you to generate SSL certificates, private keys, Certificate signing requests (CSR) and perform other kinds of cryptography operations. You need to create private key </w:t>
-      </w:r>
-      <w:r>
-        <w:rPr>
-          <w:b/>
-          <w:bCs/>
-        </w:rPr>
-        <w:t>.key</w:t>
-      </w:r>
-      <w:r>
-        <w:rPr/>
-        <w:t xml:space="preserve"> file and a certificate . Follow this instruction:</w:t>
+        <w:t xml:space="preserve">Open site </w:t>
+      </w:r>
+      <w:r>
+        <w:rPr>
+          <w:b/>
+          <w:bCs/>
+        </w:rPr>
+        <w:t>chrome://settings/certificates</w:t>
+      </w:r>
+      <w:r>
+        <w:rPr/>
+        <w:t xml:space="preserve"> in Chrome browser and click on "</w:t>
+      </w:r>
+      <w:r>
+        <w:rPr>
+          <w:b/>
+          <w:bCs/>
+        </w:rPr>
+        <w:t>Import</w:t>
+      </w:r>
+      <w:r>
+        <w:rPr/>
+        <w:t xml:space="preserve">" button. Select the </w:t>
+      </w:r>
+      <w:r>
+        <w:rPr>
+          <w:b/>
+          <w:bCs/>
+        </w:rPr>
+        <w:t>CA.pfx</w:t>
+      </w:r>
+      <w:r>
+        <w:rPr/>
+        <w:t xml:space="preserve"> file. Open site </w:t>
+      </w:r>
+      <w:r>
+        <w:rPr>
+          <w:b/>
+          <w:bCs/>
+        </w:rPr>
+        <w:t>chrome://flags/#allow-insecure-localhost</w:t>
+      </w:r>
+      <w:r>
+        <w:rPr/>
+        <w:t xml:space="preserve"> after that. Enable button "</w:t>
+      </w:r>
+      <w:r>
+        <w:rPr>
+          <w:b/>
+          <w:bCs/>
+        </w:rPr>
+        <w:t>Allow invalid certificates for resources loaded from localhost.</w:t>
+      </w:r>
+      <w:r>
+        <w:rPr/>
+        <w:t xml:space="preserve">". </w:t>
       </w:r>
     </w:p>
     <w:p>
@@ -1980,15 +1997,30 @@
         <w:rPr/>
       </w:pPr>
       <w:r>
-        <w:rPr>
-          <w:b/>
-          <w:bCs/>
-        </w:rPr>
-        <w:t>generate a private key</w:t>
-      </w:r>
-      <w:r>
-        <w:rPr/>
-        <w:t xml:space="preserve"> with the correct length</w:t>
+        <w:rPr/>
+        <w:t xml:space="preserve">Being in CA directory  create </w:t>
+      </w:r>
+      <w:r>
+        <w:rPr>
+          <w:b/>
+          <w:bCs/>
+        </w:rPr>
+        <w:t>localhost</w:t>
+      </w:r>
+      <w:r>
+        <w:rPr/>
+        <w:t xml:space="preserve"> subfolder with  </w:t>
+      </w:r>
+      <w:r>
+        <w:rPr>
+          <w:b/>
+          <w:bCs/>
+        </w:rPr>
+        <w:t>localhost.ext</w:t>
+      </w:r>
+      <w:r>
+        <w:rPr/>
+        <w:t xml:space="preserve"> inside:</w:t>
       </w:r>
     </w:p>
     <w:p>
@@ -2000,7 +2032,9 @@
       </w:pPr>
       <w:r>
         <w:rPr/>
-        <w:t>mkdir certificate</w:t>
+        <w:t>mkdir localhost</w:t>
+        <w:tab/>
+        <w:t>// New project</w:t>
       </w:r>
     </w:p>
     <w:p>
@@ -2012,104 +2046,7 @@
       </w:pPr>
       <w:r>
         <w:rPr/>
-        <w:t>cd certificate</w:t>
-      </w:r>
-    </w:p>
-    <w:p>
-      <w:pPr>
-        <w:pStyle w:val="Example"/>
-        <w:ind w:start="1418" w:end="567" w:hanging="0"/>
-        <w:rPr/>
-      </w:pPr>
-      <w:r>
-        <w:rPr/>
-        <w:t>openssl genrsa -out private-key.pem 3072</w:t>
-      </w:r>
-    </w:p>
-    <w:p>
-      <w:pPr>
-        <w:pStyle w:val="TextBody"/>
-        <w:widowControl/>
-        <w:suppressAutoHyphens w:val="true"/>
-        <w:bidi w:val="0"/>
-        <w:spacing w:lineRule="auto" w:line="276" w:before="240" w:after="120"/>
-        <w:ind w:start="737" w:end="0" w:hanging="0"/>
-        <w:jc w:val="start"/>
-        <w:rPr/>
-      </w:pPr>
-      <w:r>
-        <w:rPr/>
-        <w:t>You can to verify the key typing this command</w:t>
-      </w:r>
-    </w:p>
-    <w:p>
-      <w:pPr>
-        <w:pStyle w:val="Example"/>
-        <w:ind w:start="1418" w:end="567" w:hanging="0"/>
-        <w:rPr/>
-      </w:pPr>
-      <w:r>
-        <w:rPr/>
-        <w:t>openssl rsa -text -in private-key.pem -noout</w:t>
-      </w:r>
-    </w:p>
-    <w:p>
-      <w:pPr>
-        <w:pStyle w:val="TextBody"/>
-        <w:numPr>
-          <w:ilvl w:val="0"/>
-          <w:numId w:val="11"/>
-        </w:numPr>
-        <w:bidi w:val="0"/>
-        <w:spacing w:before="240" w:after="120"/>
-        <w:jc w:val="start"/>
-        <w:rPr>
-          <w:b/>
-          <w:b/>
-          <w:bCs/>
-        </w:rPr>
-      </w:pPr>
-      <w:r>
-        <w:rPr>
-          <w:b/>
-          <w:bCs/>
-        </w:rPr>
-        <w:t>generate corresponding public key</w:t>
-      </w:r>
-    </w:p>
-    <w:p>
-      <w:pPr>
-        <w:pStyle w:val="Example"/>
-        <w:ind w:start="1418" w:end="567" w:hanging="0"/>
-        <w:rPr/>
-      </w:pPr>
-      <w:r>
-        <w:rPr/>
-        <w:t>openssl rsa -in private-key.pem -pubout -out public-key.pem</w:t>
-      </w:r>
-    </w:p>
-    <w:p>
-      <w:pPr>
-        <w:pStyle w:val="TextBody"/>
-        <w:numPr>
-          <w:ilvl w:val="0"/>
-          <w:numId w:val="11"/>
-        </w:numPr>
-        <w:bidi w:val="0"/>
-        <w:spacing w:before="240" w:after="120"/>
-        <w:jc w:val="start"/>
-        <w:rPr>
-          <w:b/>
-          <w:b/>
-          <w:bCs/>
-        </w:rPr>
-      </w:pPr>
-      <w:r>
-        <w:rPr>
-          <w:b/>
-          <w:bCs/>
-        </w:rPr>
-        <w:t>generate a self-signed certificate</w:t>
+        <w:t>cd localhost</w:t>
       </w:r>
     </w:p>
     <w:p>
@@ -2121,160 +2058,7 @@
       </w:pPr>
       <w:r>
         <w:rPr/>
-        <w:t>openssl req -new -x509 -key private-key.pem -out cert.pem -days 360 \</w:t>
-      </w:r>
-    </w:p>
-    <w:p>
-      <w:pPr>
-        <w:pStyle w:val="Example"/>
-        <w:ind w:start="1418" w:end="567" w:hanging="0"/>
-        <w:rPr/>
-      </w:pPr>
-      <w:r>
-        <w:rPr/>
-        <w:t>-subj "/C=LT/ST=N_A/L=Kaunas/O=Home Computer/OU=IT/CN=localhost"</w:t>
-      </w:r>
-    </w:p>
-    <w:p>
-      <w:pPr>
-        <w:pStyle w:val="TextBody"/>
-        <w:widowControl/>
-        <w:suppressAutoHyphens w:val="true"/>
-        <w:bidi w:val="0"/>
-        <w:spacing w:lineRule="auto" w:line="276" w:before="0" w:after="140"/>
-        <w:ind w:start="680" w:end="0" w:hanging="0"/>
-        <w:jc w:val="start"/>
-        <w:rPr/>
-      </w:pPr>
-      <w:r>
-        <w:rPr/>
-        <w:t>Content of the -subj string:</w:t>
-      </w:r>
-    </w:p>
-    <w:p>
-      <w:pPr>
-        <w:pStyle w:val="TextBody"/>
-        <w:widowControl/>
-        <w:numPr>
-          <w:ilvl w:val="0"/>
-          <w:numId w:val="12"/>
-        </w:numPr>
-        <w:suppressAutoHyphens w:val="true"/>
-        <w:bidi w:val="0"/>
-        <w:spacing w:lineRule="auto" w:line="276" w:before="0" w:after="140"/>
-        <w:jc w:val="start"/>
-        <w:rPr/>
-      </w:pPr>
-      <w:r>
-        <w:rPr/>
-        <w:t>/C – country (2 letter code)</w:t>
-      </w:r>
-    </w:p>
-    <w:p>
-      <w:pPr>
-        <w:pStyle w:val="TextBody"/>
-        <w:widowControl/>
-        <w:numPr>
-          <w:ilvl w:val="0"/>
-          <w:numId w:val="12"/>
-        </w:numPr>
-        <w:suppressAutoHyphens w:val="true"/>
-        <w:bidi w:val="0"/>
-        <w:spacing w:lineRule="auto" w:line="276" w:before="0" w:after="140"/>
-        <w:jc w:val="start"/>
-        <w:rPr/>
-      </w:pPr>
-      <w:r>
-        <w:rPr/>
-        <w:t>/ST – state or Province name (full name)</w:t>
-      </w:r>
-    </w:p>
-    <w:p>
-      <w:pPr>
-        <w:pStyle w:val="TextBody"/>
-        <w:widowControl/>
-        <w:numPr>
-          <w:ilvl w:val="0"/>
-          <w:numId w:val="12"/>
-        </w:numPr>
-        <w:suppressAutoHyphens w:val="true"/>
-        <w:bidi w:val="0"/>
-        <w:spacing w:lineRule="auto" w:line="276" w:before="0" w:after="140"/>
-        <w:jc w:val="start"/>
-        <w:rPr/>
-      </w:pPr>
-      <w:r>
-        <w:rPr/>
-        <w:t>/L - Locality Name (e.g., city)</w:t>
-      </w:r>
-    </w:p>
-    <w:p>
-      <w:pPr>
-        <w:pStyle w:val="TextBody"/>
-        <w:widowControl/>
-        <w:numPr>
-          <w:ilvl w:val="0"/>
-          <w:numId w:val="12"/>
-        </w:numPr>
-        <w:suppressAutoHyphens w:val="true"/>
-        <w:bidi w:val="0"/>
-        <w:spacing w:lineRule="auto" w:line="276" w:before="0" w:after="140"/>
-        <w:jc w:val="start"/>
-        <w:rPr/>
-      </w:pPr>
-      <w:r>
-        <w:rPr/>
-        <w:t>/O - Organization Name (e.g., company)</w:t>
-      </w:r>
-    </w:p>
-    <w:p>
-      <w:pPr>
-        <w:pStyle w:val="TextBody"/>
-        <w:widowControl/>
-        <w:numPr>
-          <w:ilvl w:val="0"/>
-          <w:numId w:val="12"/>
-        </w:numPr>
-        <w:suppressAutoHyphens w:val="true"/>
-        <w:bidi w:val="0"/>
-        <w:spacing w:lineRule="auto" w:line="276" w:before="0" w:after="140"/>
-        <w:jc w:val="start"/>
-        <w:rPr/>
-      </w:pPr>
-      <w:r>
-        <w:rPr/>
-        <w:t>/OU - Organizational Unit Name (e.g., section)</w:t>
-      </w:r>
-    </w:p>
-    <w:p>
-      <w:pPr>
-        <w:pStyle w:val="TextBody"/>
-        <w:widowControl/>
-        <w:numPr>
-          <w:ilvl w:val="0"/>
-          <w:numId w:val="12"/>
-        </w:numPr>
-        <w:suppressAutoHyphens w:val="true"/>
-        <w:bidi w:val="0"/>
-        <w:spacing w:lineRule="auto" w:line="276" w:before="0" w:after="140"/>
-        <w:jc w:val="start"/>
-        <w:rPr/>
-      </w:pPr>
-      <w:r>
-        <w:rPr/>
-        <w:t xml:space="preserve">CN - The fully-qualified domain name (FQDN) (e.g., </w:t>
-      </w:r>
-      <w:hyperlink r:id="rId9">
-        <w:r>
-          <w:rPr>
-            <w:rStyle w:val="InternetLink"/>
-          </w:rPr>
-          <w:t>www.example.com</w:t>
-        </w:r>
-      </w:hyperlink>
-      <w:r>
-        <w:rPr/>
-        <w:t>)</w:t>
+        <w:t>touch localhost.ext</w:t>
       </w:r>
     </w:p>
     <w:p>
@@ -2290,30 +2074,40 @@
       </w:pPr>
       <w:r>
         <w:rPr/>
-        <w:t>Almost the same command generates CSR request (file that you will sent to Certificate authority for obtaining real certificate):</w:t>
-      </w:r>
-    </w:p>
-    <w:p>
-      <w:pPr>
-        <w:pStyle w:val="Example"/>
-        <w:spacing w:before="0" w:after="57"/>
+        <w:t xml:space="preserve">Windows users have no the </w:t>
+      </w:r>
+      <w:r>
+        <w:rPr>
+          <w:b/>
+          <w:bCs/>
+        </w:rPr>
+        <w:t>touch</w:t>
+      </w:r>
+      <w:r>
+        <w:rPr/>
+        <w:t xml:space="preserve"> command. Use command </w:t>
+      </w:r>
+      <w:r>
+        <w:rPr>
+          <w:b/>
+          <w:bCs/>
+        </w:rPr>
+        <w:t>type</w:t>
+      </w:r>
+      <w:r>
+        <w:rPr/>
+        <w:t xml:space="preserve"> in this case:</w:t>
+      </w:r>
+    </w:p>
+    <w:p>
+      <w:pPr>
+        <w:pStyle w:val="Example"/>
         <w:ind w:start="1418" w:end="567" w:hanging="0"/>
         <w:rPr/>
       </w:pPr>
       <w:r>
         <w:rPr/>
-        <w:t>openssl req -new -key private-key.pem -out yourdomain.csr \</w:t>
-      </w:r>
-    </w:p>
-    <w:p>
-      <w:pPr>
-        <w:pStyle w:val="Example"/>
-        <w:ind w:start="1418" w:end="567" w:hanging="0"/>
-        <w:rPr/>
-      </w:pPr>
-      <w:r>
-        <w:rPr/>
-        <w:t>-subj "/C=LT/ST=N_A/L=Kaunas/O=Home Computer/OU=IT/CN=localhost"</w:t>
+        <w:t>type nul &gt; localhost.ext</w:t>
       </w:r>
     </w:p>
     <w:p>
@@ -2321,7 +2115,7 @@
         <w:pStyle w:val="TextBody"/>
         <w:numPr>
           <w:ilvl w:val="0"/>
-          <w:numId w:val="11"/>
+          <w:numId w:val="10"/>
         </w:numPr>
         <w:bidi w:val="0"/>
         <w:spacing w:before="240" w:after="120"/>
@@ -2330,38 +2124,265 @@
       </w:pPr>
       <w:r>
         <w:rPr/>
-        <w:t xml:space="preserve">optional: </w:t>
-      </w:r>
-      <w:r>
-        <w:rPr>
-          <w:b/>
-          <w:bCs/>
-        </w:rPr>
-        <w:t>convert pem to pfx</w:t>
-      </w:r>
-    </w:p>
-    <w:p>
-      <w:pPr>
-        <w:pStyle w:val="TextBody"/>
+        <w:t>Write this information into localhost.ext:</w:t>
+      </w:r>
+    </w:p>
+    <w:p>
+      <w:pPr>
+        <w:pStyle w:val="Example"/>
+        <w:spacing w:before="0" w:after="57"/>
+        <w:ind w:start="1418" w:end="567" w:hanging="0"/>
+        <w:rPr/>
+      </w:pPr>
+      <w:r>
+        <w:rPr/>
+        <w:t>authorityKeyIdentifier = keyid,issuer</w:t>
+      </w:r>
+    </w:p>
+    <w:p>
+      <w:pPr>
+        <w:pStyle w:val="Example"/>
+        <w:spacing w:before="0" w:after="57"/>
+        <w:ind w:start="1418" w:end="567" w:hanging="0"/>
+        <w:rPr/>
+      </w:pPr>
+      <w:r>
+        <w:rPr/>
+        <w:t>basicConstraints = CA:FALSE</w:t>
+      </w:r>
+    </w:p>
+    <w:p>
+      <w:pPr>
+        <w:pStyle w:val="Example"/>
+        <w:spacing w:before="0" w:after="57"/>
+        <w:ind w:start="1418" w:end="567" w:hanging="0"/>
+        <w:rPr/>
+      </w:pPr>
+      <w:r>
+        <w:rPr/>
+        <w:t>keyUsage = digitalSignature, nonRepudiation, keyEncipherment, dataEncipherment</w:t>
+      </w:r>
+    </w:p>
+    <w:p>
+      <w:pPr>
+        <w:pStyle w:val="Example"/>
+        <w:spacing w:before="0" w:after="57"/>
+        <w:ind w:start="1418" w:end="567" w:hanging="0"/>
+        <w:rPr/>
+      </w:pPr>
+      <w:r>
+        <w:rPr/>
+        <w:t>subjectAltName = @alt_names</w:t>
+      </w:r>
+    </w:p>
+    <w:p>
+      <w:pPr>
+        <w:pStyle w:val="Example"/>
+        <w:spacing w:before="0" w:after="57"/>
+        <w:ind w:start="1418" w:end="567" w:hanging="0"/>
+        <w:rPr/>
+      </w:pPr>
+      <w:r>
+        <w:rPr/>
+      </w:r>
+    </w:p>
+    <w:p>
+      <w:pPr>
+        <w:pStyle w:val="Example"/>
+        <w:spacing w:before="0" w:after="57"/>
+        <w:ind w:start="1418" w:end="567" w:hanging="0"/>
+        <w:rPr/>
+      </w:pPr>
+      <w:r>
+        <w:rPr/>
+        <w:t>[alt_names]</w:t>
+      </w:r>
+    </w:p>
+    <w:p>
+      <w:pPr>
+        <w:pStyle w:val="Example"/>
+        <w:spacing w:before="0" w:after="57"/>
+        <w:ind w:start="1418" w:end="567" w:hanging="0"/>
+        <w:rPr/>
+      </w:pPr>
+      <w:r>
+        <w:rPr/>
+        <w:t>IP.1 = 127.0.0.1</w:t>
+      </w:r>
+    </w:p>
+    <w:p>
+      <w:pPr>
+        <w:pStyle w:val="Example"/>
+        <w:spacing w:before="0" w:after="57"/>
+        <w:ind w:start="1418" w:end="567" w:hanging="0"/>
+        <w:rPr/>
+      </w:pPr>
+      <w:r>
+        <w:rPr/>
+        <w:t>IP.1 = 127.0.0.1</w:t>
+      </w:r>
+    </w:p>
+    <w:p>
+      <w:pPr>
+        <w:pStyle w:val="Example"/>
+        <w:spacing w:before="0" w:after="57"/>
+        <w:ind w:start="1418" w:end="567" w:hanging="0"/>
+        <w:rPr/>
+      </w:pPr>
+      <w:r>
+        <w:rPr/>
+        <w:t>IP.2 = 192.168.1.107</w:t>
+      </w:r>
+    </w:p>
+    <w:p>
+      <w:pPr>
+        <w:pStyle w:val="Example"/>
+        <w:spacing w:before="0" w:after="57"/>
+        <w:ind w:start="1418" w:end="567" w:hanging="0"/>
+        <w:rPr/>
+      </w:pPr>
+      <w:r>
+        <w:rPr/>
+        <w:t>DNS.1 = localhost</w:t>
+      </w:r>
+    </w:p>
+    <w:p>
+      <w:pPr>
+        <w:pStyle w:val="Example"/>
+        <w:spacing w:before="0" w:after="57"/>
+        <w:ind w:start="1418" w:end="567" w:hanging="0"/>
+        <w:rPr/>
+      </w:pPr>
+      <w:r>
+        <w:rPr/>
+        <w:t>DNS.2 = KIBIRVIBIR-PC</w:t>
+      </w:r>
+    </w:p>
+    <w:p>
+      <w:pPr>
+        <w:pStyle w:val="Example"/>
+        <w:spacing w:before="0" w:after="57"/>
+        <w:ind w:start="1418" w:end="567" w:hanging="0"/>
+        <w:rPr/>
+      </w:pPr>
+      <w:r>
+        <w:rPr/>
+        <w:t>DNS.3 = gediminas-TravelMate-5760Z</w:t>
+      </w:r>
+    </w:p>
+    <w:p>
+      <w:pPr>
+        <w:pStyle w:val="TextBody"/>
+        <w:widowControl/>
+        <w:suppressAutoHyphens w:val="true"/>
+        <w:bidi w:val="0"/>
+        <w:spacing w:lineRule="auto" w:line="276" w:before="0" w:after="140"/>
+        <w:ind w:start="737" w:end="0" w:hanging="0"/>
+        <w:jc w:val="start"/>
+        <w:rPr/>
+      </w:pPr>
+      <w:r>
+        <w:rPr/>
+        <w:t xml:space="preserve">Parameters </w:t>
+      </w:r>
+      <w:r>
+        <w:rPr>
+          <w:b/>
+          <w:bCs/>
+        </w:rPr>
+        <w:t>localhost</w:t>
+      </w:r>
+      <w:r>
+        <w:rPr/>
+        <w:t xml:space="preserve"> and </w:t>
+      </w:r>
+      <w:r>
+        <w:rPr>
+          <w:b/>
+          <w:bCs/>
+        </w:rPr>
+        <w:t xml:space="preserve">127.0.0.1 </w:t>
+      </w:r>
+      <w:r>
+        <w:rPr>
+          <w:b w:val="false"/>
+          <w:bCs w:val="false"/>
+        </w:rPr>
+        <w:t>are mandatory, other adresses are optional</w:t>
+      </w:r>
+      <w:r>
+        <w:rPr/>
+        <w:t xml:space="preserve">. An example contains settings from my home network. One can decide to add more domains or IP addresses to the file but ensure to edit the </w:t>
+      </w:r>
+      <w:r>
+        <w:rPr>
+          <w:b/>
+          <w:bCs/>
+        </w:rPr>
+        <w:t>/etc/hosts</w:t>
+      </w:r>
+      <w:r>
+        <w:rPr/>
+        <w:t xml:space="preserve"> file to have those domains point to the local machine (127.0.0.1). Windows users will find the </w:t>
+      </w:r>
+      <w:r>
+        <w:rPr>
+          <w:b/>
+          <w:bCs/>
+        </w:rPr>
+        <w:t>hosts</w:t>
+      </w:r>
+      <w:r>
+        <w:rPr/>
+        <w:t xml:space="preserve"> file in C:\</w:t>
+      </w:r>
+      <w:r>
+        <w:rPr>
+          <w:b/>
+          <w:bCs/>
+        </w:rPr>
+        <w:t>Windows\System32\drivers\etc</w:t>
+      </w:r>
+      <w:r>
+        <w:rPr/>
+        <w:t xml:space="preserve"> directory.</w:t>
+      </w:r>
+    </w:p>
+    <w:p>
+      <w:pPr>
+        <w:pStyle w:val="TextBody"/>
+        <w:numPr>
+          <w:ilvl w:val="0"/>
+          <w:numId w:val="10"/>
+        </w:numPr>
         <w:bidi w:val="0"/>
         <w:spacing w:before="240" w:after="120"/>
         <w:jc w:val="start"/>
-        <w:rPr>
-          <w:b/>
-          <w:b/>
-          <w:bCs/>
-        </w:rPr>
-      </w:pPr>
-      <w:r>
-        <w:rPr>
-          <w:b/>
-          <w:bCs/>
-        </w:rPr>
-      </w:r>
-    </w:p>
-    <w:p>
-      <w:pPr>
-        <w:pStyle w:val="TextBody"/>
+        <w:rPr/>
+      </w:pPr>
+      <w:r>
+        <w:rPr/>
+        <w:t>Generate private key with command:</w:t>
+      </w:r>
+    </w:p>
+    <w:p>
+      <w:pPr>
+        <w:pStyle w:val="Example"/>
+        <w:ind w:start="1418" w:end="567" w:hanging="0"/>
+        <w:rPr/>
+      </w:pPr>
+      <w:r>
+        <w:rPr/>
+        <w:t>openssl genrsa -out localhost.key -des3 3072</w:t>
+      </w:r>
+    </w:p>
+    <w:p>
+      <w:pPr>
+        <w:pStyle w:val="TextBody"/>
+        <w:numPr>
+          <w:ilvl w:val="0"/>
+          <w:numId w:val="10"/>
+        </w:numPr>
         <w:bidi w:val="0"/>
         <w:spacing w:before="240" w:after="120"/>
         <w:jc w:val="start"/>
@@ -2369,23 +2390,67 @@
       </w:pPr>
       <w:r>
         <w:rPr/>
-        <w:t xml:space="preserve">signing request </w:t>
-      </w:r>
-      <w:r>
-        <w:rPr>
-          <w:b/>
-          <w:bCs/>
-        </w:rPr>
-        <w:t>.csr</w:t>
-      </w:r>
-      <w:r>
-        <w:rPr/>
-        <w:t xml:space="preserve"> file as the first step of the process. </w:t>
-      </w:r>
-    </w:p>
-    <w:p>
-      <w:pPr>
-        <w:pStyle w:val="TextBody"/>
+        <w:t>Generate CSR (signing request file) using the key:</w:t>
+      </w:r>
+    </w:p>
+    <w:p>
+      <w:pPr>
+        <w:pStyle w:val="Example"/>
+        <w:spacing w:before="0" w:after="57"/>
+        <w:ind w:start="1418" w:end="567" w:hanging="0"/>
+        <w:rPr/>
+      </w:pPr>
+      <w:r>
+        <w:rPr/>
+        <w:t>openssl req -new -key localhost.key -out localhost.csr -config ../CA.CNF</w:t>
+      </w:r>
+    </w:p>
+    <w:p>
+      <w:pPr>
+        <w:pStyle w:val="TextBody"/>
+        <w:widowControl/>
+        <w:suppressAutoHyphens w:val="true"/>
+        <w:bidi w:val="0"/>
+        <w:spacing w:lineRule="auto" w:line="276" w:before="0" w:after="140"/>
+        <w:ind w:start="737" w:end="0" w:hanging="0"/>
+        <w:jc w:val="start"/>
+        <w:rPr/>
+      </w:pPr>
+      <w:r>
+        <w:rPr/>
+        <w:t>Windows users can generate the CSR file without config:</w:t>
+      </w:r>
+    </w:p>
+    <w:p>
+      <w:pPr>
+        <w:pStyle w:val="Example"/>
+        <w:spacing w:before="0" w:after="57"/>
+        <w:ind w:start="1418" w:end="567" w:hanging="0"/>
+        <w:rPr/>
+      </w:pPr>
+      <w:r>
+        <w:rPr/>
+        <w:t>openssl req -new -key localhost.key -out localhost.csr \</w:t>
+      </w:r>
+    </w:p>
+    <w:p>
+      <w:pPr>
+        <w:pStyle w:val="Example"/>
+        <w:ind w:start="1418" w:end="567" w:hanging="0"/>
+        <w:rPr/>
+      </w:pPr>
+      <w:r>
+        <w:rPr/>
+        <w:t>-subj "/C=LT/ST=N_A/L=Kaunas/O=Home Computer/OU=IT/CN=localhost"</w:t>
+      </w:r>
+    </w:p>
+    <w:p>
+      <w:pPr>
+        <w:pStyle w:val="TextBody"/>
+        <w:numPr>
+          <w:ilvl w:val="0"/>
+          <w:numId w:val="10"/>
+        </w:numPr>
         <w:bidi w:val="0"/>
         <w:spacing w:before="240" w:after="120"/>
         <w:jc w:val="start"/>
@@ -2393,166 +2458,190 @@
       </w:pPr>
       <w:r>
         <w:rPr/>
-        <w:t xml:space="preserve">Use this command </w:t>
-      </w:r>
-    </w:p>
-    <w:p>
-      <w:pPr>
-        <w:pStyle w:val="Example"/>
-        <w:rPr/>
-      </w:pPr>
-      <w:r>
-        <w:rPr/>
-        <w:t>openssl req -new -newkey rsa:2048 -nodes -keyout thatisuday.key -out thatisuday.csr</w:t>
-      </w:r>
-    </w:p>
-    <w:p>
-      <w:pPr>
-        <w:pStyle w:val="TextBody"/>
+        <w:t xml:space="preserve">With this CSR, we can request the CA to sign a certificate as below. Since we are creating the certificate on the localhost computer, we will use our own Certificated Authority (CA.* files). Note that the paths for </w:t>
+      </w:r>
+      <w:r>
+        <w:rPr>
+          <w:b/>
+          <w:bCs/>
+        </w:rPr>
+        <w:t>CA.key</w:t>
+      </w:r>
+      <w:r>
+        <w:rPr/>
+        <w:t xml:space="preserve"> and </w:t>
+      </w:r>
+      <w:r>
+        <w:rPr>
+          <w:b/>
+          <w:bCs/>
+        </w:rPr>
+        <w:t>CA.pem</w:t>
+      </w:r>
+      <w:r>
+        <w:rPr/>
+        <w:t xml:space="preserve"> files are dependent on where the user is running commands from. In this case, the commands below are ran from </w:t>
+      </w:r>
+      <w:r>
+        <w:rPr>
+          <w:b/>
+          <w:bCs/>
+        </w:rPr>
+        <w:t>/cert/CA/localhost</w:t>
+      </w:r>
+      <w:r>
+        <w:rPr>
+          <w:b w:val="false"/>
+          <w:bCs w:val="false"/>
+        </w:rPr>
+        <w:t>:</w:t>
+      </w:r>
+    </w:p>
+    <w:p>
+      <w:pPr>
+        <w:pStyle w:val="Example"/>
+        <w:spacing w:before="0" w:after="57"/>
+        <w:ind w:start="1418" w:end="567" w:hanging="0"/>
+        <w:rPr/>
+      </w:pPr>
+      <w:r>
+        <w:rPr/>
+        <w:t>openssl x509 -req -in localhost.csr -CA ../CA.pem -CAkey ../CA.key \</w:t>
+      </w:r>
+    </w:p>
+    <w:p>
+      <w:pPr>
+        <w:pStyle w:val="Example"/>
+        <w:ind w:start="1418" w:end="567" w:hanging="0"/>
+        <w:rPr/>
+      </w:pPr>
+      <w:r>
+        <w:rPr/>
+        <w:t>-CAcreateserial -days 3650 -sha256 -extfile localhost.ext -out localhost.crt</w:t>
+      </w:r>
+    </w:p>
+    <w:p>
+      <w:pPr>
+        <w:pStyle w:val="TextBody"/>
+        <w:numPr>
+          <w:ilvl w:val="0"/>
+          <w:numId w:val="10"/>
+        </w:numPr>
         <w:bidi w:val="0"/>
         <w:spacing w:before="240" w:after="120"/>
         <w:jc w:val="start"/>
         <w:rPr/>
       </w:pPr>
       <w:r>
-        <w:rPr/>
-        <w:t>(</w:t>
-      </w:r>
-      <w:r>
-        <w:rPr>
-          <w:b/>
-          <w:bCs/>
-        </w:rPr>
-        <w:t>thatisuday.key</w:t>
-      </w:r>
-      <w:r>
-        <w:rPr/>
-        <w:t xml:space="preserve"> - name of the file with private key, </w:t>
-      </w:r>
-      <w:r>
-        <w:rPr>
-          <w:b/>
-          <w:bCs/>
-        </w:rPr>
-        <w:t>thatisuday.csr</w:t>
-      </w:r>
-      <w:r>
-        <w:rPr/>
-        <w:t xml:space="preserve"> - name of the file with certificate signing request.</w:t>
-      </w:r>
-    </w:p>
-    <w:p>
-      <w:pPr>
-        <w:pStyle w:val="TextBody"/>
+        <w:rPr>
+          <w:b w:val="false"/>
+          <w:bCs w:val="false"/>
+        </w:rPr>
+        <w:t>The server will need the localhost.crt certificate file, and the decrypted key since our localhost.key is in encrypted form. Decrypt the localhost.key and store that file:</w:t>
+      </w:r>
+    </w:p>
+    <w:p>
+      <w:pPr>
+        <w:pStyle w:val="Example"/>
+        <w:ind w:start="1418" w:end="567" w:hanging="0"/>
+        <w:rPr/>
+      </w:pPr>
+      <w:r>
+        <w:rPr/>
+        <w:t>openssl rsa -in localhost.key -out localhost.decrypted.key</w:t>
+      </w:r>
+    </w:p>
+    <w:p>
+      <w:pPr>
+        <w:pStyle w:val="TextBody"/>
+        <w:numPr>
+          <w:ilvl w:val="0"/>
+          <w:numId w:val="10"/>
+        </w:numPr>
         <w:bidi w:val="0"/>
         <w:spacing w:before="240" w:after="120"/>
         <w:jc w:val="start"/>
         <w:rPr/>
       </w:pPr>
       <w:r>
-        <w:rPr/>
-        <w:t xml:space="preserve">The </w:t>
-      </w:r>
-      <w:r>
-        <w:rPr>
-          <w:b/>
-          <w:bCs/>
-        </w:rPr>
-        <w:t>.csr</w:t>
-      </w:r>
-      <w:r>
-        <w:rPr/>
-        <w:t xml:space="preserve"> file is then submitted to the Certificate authority (CA). The CA will take care of the process to generate a valid and trusted certificate. Once CA has gone through the CSR, it will validate your organization and then send a certificate file ending with </w:t>
-      </w:r>
-      <w:r>
-        <w:rPr>
-          <w:b/>
-          <w:bCs/>
-        </w:rPr>
-        <w:t xml:space="preserve">.crt </w:t>
-      </w:r>
-      <w:r>
-        <w:rPr/>
-        <w:t>extension. Of course, this costs a lot of money, and it is better to use a self-signed certificate for programming purposes only. You can generate a self-signed certificate with the same OpenSSL program:</w:t>
-      </w:r>
-    </w:p>
-    <w:p>
-      <w:pPr>
-        <w:pStyle w:val="Example"/>
-        <w:spacing w:before="0" w:after="57"/>
-        <w:rPr/>
-      </w:pPr>
-      <w:r>
-        <w:rPr/>
-        <w:t>openssl x509 -req -days 365 -in thatisuday.csr -signkey thatisuday.key \</w:t>
-      </w:r>
-    </w:p>
-    <w:p>
-      <w:pPr>
-        <w:pStyle w:val="Example"/>
-        <w:rPr/>
-      </w:pPr>
-      <w:r>
-        <w:rPr/>
-        <w:t xml:space="preserve">             </w:t>
-      </w:r>
-      <w:r>
-        <w:rPr/>
-        <w:t>-out thatisuday.crt</w:t>
-      </w:r>
-    </w:p>
-    <w:p>
-      <w:pPr>
-        <w:pStyle w:val="TextBody"/>
-        <w:rPr/>
-      </w:pPr>
-      <w:r>
-        <w:rPr/>
-      </w:r>
-    </w:p>
-    <w:p>
-      <w:pPr>
-        <w:pStyle w:val="TextBody"/>
-        <w:rPr/>
-      </w:pPr>
-      <w:r>
-        <w:rPr/>
-      </w:r>
-    </w:p>
-    <w:p>
-      <w:pPr>
-        <w:pStyle w:val="TextBody"/>
-        <w:rPr/>
-      </w:pPr>
-      <w:r>
-        <w:rPr/>
-      </w:r>
-    </w:p>
-    <w:p>
-      <w:pPr>
-        <w:pStyle w:val="TextBody"/>
-        <w:rPr/>
-      </w:pPr>
-      <w:r>
-        <w:rPr/>
-      </w:r>
-    </w:p>
-    <w:p>
-      <w:pPr>
-        <w:pStyle w:val="TextBody"/>
-        <w:rPr/>
-      </w:pPr>
-      <w:r>
-        <w:rPr/>
-      </w:r>
-    </w:p>
-    <w:p>
-      <w:pPr>
-        <w:pStyle w:val="TextBody"/>
-        <w:rPr/>
-      </w:pPr>
-      <w:r>
-        <w:rPr/>
+        <w:rPr>
+          <w:b w:val="false"/>
+          <w:bCs w:val="false"/>
+        </w:rPr>
+        <w:t xml:space="preserve">Windows users can import root certificate with </w:t>
+      </w:r>
+      <w:r>
+        <w:rPr>
+          <w:b/>
+          <w:bCs/>
+        </w:rPr>
+        <w:t>mmc</w:t>
+      </w:r>
+      <w:r>
+        <w:rPr>
+          <w:b w:val="false"/>
+          <w:bCs w:val="false"/>
+        </w:rPr>
+        <w:t xml:space="preserve"> snap-in. Run mmc, select </w:t>
+      </w:r>
+      <w:r>
+        <w:rPr>
+          <w:b/>
+          <w:bCs/>
+        </w:rPr>
+        <w:t xml:space="preserve">File → Add/Remove Snap-in → Certificates → My user account → OK. </w:t>
+      </w:r>
+      <w:r>
+        <w:rPr>
+          <w:b w:val="false"/>
+          <w:bCs w:val="false"/>
+        </w:rPr>
+        <w:t xml:space="preserve">Open the new snap-in and select </w:t>
+      </w:r>
+      <w:r>
+        <w:rPr>
+          <w:b/>
+          <w:bCs/>
+        </w:rPr>
+        <w:t>Trusted Root Certification Authorities</w:t>
+      </w:r>
+      <w:r>
+        <w:rPr>
+          <w:b w:val="false"/>
+          <w:bCs w:val="false"/>
+        </w:rPr>
+        <w:t xml:space="preserve">. Right click on </w:t>
+      </w:r>
+      <w:r>
+        <w:rPr>
+          <w:b/>
+          <w:bCs/>
+        </w:rPr>
+        <w:t xml:space="preserve"> Certificates → All Tasks → Import…</w:t>
+      </w:r>
+      <w:r>
+        <w:rPr>
+          <w:b w:val="false"/>
+          <w:bCs w:val="false"/>
+        </w:rPr>
+        <w:t xml:space="preserve"> Import the CA.pfx file from CA directory. Launch WEB server with ListenAndServeTLS function. Any browser would accept </w:t>
+      </w:r>
+      <w:hyperlink r:id="rId8">
+        <w:r>
+          <w:rPr>
+            <w:rStyle w:val="InternetLink"/>
+            <w:b w:val="false"/>
+            <w:bCs w:val="false"/>
+          </w:rPr>
+          <w:t>https://localhost:8080</w:t>
+        </w:r>
+      </w:hyperlink>
+      <w:r>
+        <w:rPr>
+          <w:b w:val="false"/>
+          <w:bCs w:val="false"/>
+        </w:rPr>
+        <w:t xml:space="preserve"> address. Sometimes this URL is occupied by site registered on your local IIS. Stop your local IIS and repeat the test. Chrome browser will inform you that the certificate is insecure but the site will be displayed.</w:t>
       </w:r>
     </w:p>
     <w:p>
@@ -2561,115 +2650,11 @@
         <w:bidi w:val="0"/>
         <w:spacing w:before="240" w:after="120"/>
         <w:jc w:val="start"/>
-        <w:rPr/>
-      </w:pPr>
-      <w:hyperlink r:id="rId10">
-        <w:r>
-          <w:rPr>
-            <w:rStyle w:val="InternetLink"/>
-          </w:rPr>
-          <w:t>A brief overview of the TCP/IP model, SSL/TLS/HTTPS protocols and SSL certificates | by Uday Hiwarale | JsPoint | Medium</w:t>
-        </w:r>
-      </w:hyperlink>
-      <w:r>
-        <w:rPr/>
-        <w:t xml:space="preserve"> </w:t>
-      </w:r>
-    </w:p>
-    <w:p>
-      <w:pPr>
-        <w:pStyle w:val="TextBody"/>
-        <w:bidi w:val="0"/>
-        <w:spacing w:before="240" w:after="120"/>
-        <w:jc w:val="start"/>
-        <w:rPr/>
-      </w:pPr>
-      <w:hyperlink r:id="rId11">
-        <w:r>
-          <w:rPr>
-            <w:rStyle w:val="InternetLink"/>
-          </w:rPr>
-          <w:t>Secure HTTPS servers in Go. In this article, we are going to look… | by Uday Hiwarale | RunGo | Medium</w:t>
-        </w:r>
-      </w:hyperlink>
-      <w:r>
-        <w:rPr/>
-        <w:t xml:space="preserve"> </w:t>
-      </w:r>
-    </w:p>
-    <w:p>
-      <w:pPr>
-        <w:pStyle w:val="TextBody"/>
-        <w:bidi w:val="0"/>
-        <w:spacing w:before="240" w:after="120"/>
-        <w:jc w:val="start"/>
-        <w:rPr/>
-      </w:pPr>
-      <w:hyperlink r:id="rId12">
-        <w:r>
-          <w:rPr>
-            <w:rStyle w:val="InternetLink"/>
-          </w:rPr>
-          <w:t>An Introduction to Handlers and Servemuxes in Go – Alex Edwards</w:t>
-        </w:r>
-      </w:hyperlink>
-      <w:r>
-        <w:rPr/>
-        <w:t xml:space="preserve"> </w:t>
-      </w:r>
-    </w:p>
-    <w:p>
-      <w:pPr>
-        <w:pStyle w:val="TextBody"/>
-        <w:bidi w:val="0"/>
-        <w:spacing w:before="240" w:after="120"/>
-        <w:jc w:val="start"/>
-        <w:rPr/>
-      </w:pPr>
-      <w:r>
-        <w:rPr>
-          <w:rStyle w:val="InternetLink"/>
-        </w:rPr>
-        <w:t>https://sathishvj.medium.com/web-handlers-and-middleware-in-golang-2706c2ecfb75</w:t>
-      </w:r>
-    </w:p>
-    <w:p>
-      <w:pPr>
-        <w:pStyle w:val="TextBody"/>
-        <w:bidi w:val="0"/>
-        <w:spacing w:before="240" w:after="120"/>
-        <w:jc w:val="start"/>
-        <w:rPr/>
-      </w:pPr>
-      <w:r>
-        <w:rPr>
-          <w:rStyle w:val="InternetLink"/>
-        </w:rPr>
-        <w:t>https://medium.com/@chrisgregory_83433/chaining-middleware-in-go-918cfbc5644d</w:t>
-      </w:r>
-    </w:p>
-    <w:p>
-      <w:pPr>
-        <w:pStyle w:val="TextBody"/>
-        <w:bidi w:val="0"/>
-        <w:spacing w:before="240" w:after="120"/>
-        <w:jc w:val="start"/>
-        <w:rPr/>
-      </w:pPr>
-      <w:r>
-        <w:rPr>
-          <w:rStyle w:val="InternetLink"/>
-        </w:rPr>
-        <w:t>https://www.digitalocean.com/community/tutorials/how-to-make-an-http-server-in-go</w:t>
-      </w:r>
-    </w:p>
-    <w:p>
-      <w:pPr>
-        <w:pStyle w:val="TextBody"/>
-        <w:bidi w:val="0"/>
-        <w:spacing w:before="240" w:after="120"/>
-        <w:jc w:val="start"/>
-        <w:rPr/>
+        <w:rPr>
+          <w:b w:val="false"/>
+          <w:b w:val="false"/>
+          <w:bCs w:val="false"/>
+        </w:rPr>
       </w:pPr>
       <w:r>
         <w:rPr/>
@@ -4478,7 +4463,7 @@
         <w:rPr/>
         <w:t xml:space="preserve">The </w:t>
       </w:r>
-      <w:hyperlink r:id="rId13">
+      <w:hyperlink r:id="rId9">
         <w:r>
           <w:rPr>
             <w:rStyle w:val="InternetLink"/>
@@ -4528,7 +4513,7 @@
         <w:rPr/>
         <w:t xml:space="preserve">Defines a new </w:t>
       </w:r>
-      <w:hyperlink r:id="rId14">
+      <w:hyperlink r:id="rId10">
         <w:r>
           <w:rPr>
             <w:rStyle w:val="InternetLink"/>
@@ -4800,7 +4785,7 @@
         <w:rPr/>
         <w:t xml:space="preserve"> interface returns a Promise that resolves when the named element is defined. This interesting example of this function is provided on the </w:t>
       </w:r>
-      <w:hyperlink r:id="rId15">
+      <w:hyperlink r:id="rId11">
         <w:r>
           <w:rPr>
             <w:rStyle w:val="InternetLink"/>
@@ -5196,7 +5181,7 @@
         <w:rPr/>
         <w:t xml:space="preserve">A better example of using parameters is provided in the </w:t>
       </w:r>
-      <w:hyperlink r:id="rId16">
+      <w:hyperlink r:id="rId12">
         <w:r>
           <w:rPr>
             <w:rStyle w:val="InternetLink"/>
@@ -7585,7 +7570,7 @@
         <w:rPr/>
         <w:t xml:space="preserve"> and attach events to that copy. See </w:t>
       </w:r>
-      <w:hyperlink r:id="rId17">
+      <w:hyperlink r:id="rId13">
         <w:r>
           <w:rPr>
             <w:rStyle w:val="InternetLink"/>
@@ -7810,7 +7795,7 @@
                     </pic:cNvPicPr>
                   </pic:nvPicPr>
                   <pic:blipFill>
-                    <a:blip r:embed="rId18"/>
+                    <a:blip r:embed="rId14"/>
                     <a:stretch>
                       <a:fillRect/>
                     </a:stretch>
@@ -7916,7 +7901,7 @@
         </w:rPr>
         <w:t>Image was copied from "</w:t>
       </w:r>
-      <w:hyperlink r:id="rId19">
+      <w:hyperlink r:id="rId15">
         <w:r>
           <w:rPr>
             <w:rStyle w:val="InternetLink"/>
@@ -8401,7 +8386,7 @@
         <w:rPr/>
         <w:t xml:space="preserve">An example of such custom element is presented on </w:t>
       </w:r>
-      <w:hyperlink r:id="rId20">
+      <w:hyperlink r:id="rId16">
         <w:r>
           <w:rPr>
             <w:rStyle w:val="InternetLink"/>
@@ -9812,7 +9797,7 @@
         <w:spacing w:before="0" w:after="140"/>
         <w:rPr/>
       </w:pPr>
-      <w:hyperlink r:id="rId21">
+      <w:hyperlink r:id="rId17">
         <w:r>
           <w:rPr>
             <w:rStyle w:val="InternetLink"/>
@@ -9831,7 +9816,7 @@
         <w:spacing w:before="0" w:after="140"/>
         <w:rPr/>
       </w:pPr>
-      <w:hyperlink r:id="rId22">
+      <w:hyperlink r:id="rId18">
         <w:r>
           <w:rPr>
             <w:rStyle w:val="InternetLink"/>
@@ -11171,381 +11156,6 @@
     </w:lvl>
   </w:abstractNum>
   <w:abstractNum w:abstractNumId="11">
-    <w:lvl w:ilvl="0">
-      <w:start w:val="2"/>
-      <w:numFmt w:val="decimal"/>
-      <w:lvlText w:val="%1."/>
-      <w:lvlJc w:val="start"/>
-      <w:pPr>
-        <w:tabs>
-          <w:tab w:val="num" w:pos="720"/>
-        </w:tabs>
-        <w:ind w:start="720" w:hanging="360"/>
-      </w:pPr>
-      <w:rPr/>
-    </w:lvl>
-    <w:lvl w:ilvl="1">
-      <w:start w:val="1"/>
-      <w:numFmt w:val="decimal"/>
-      <w:lvlText w:val="%2."/>
-      <w:lvlJc w:val="start"/>
-      <w:pPr>
-        <w:tabs>
-          <w:tab w:val="num" w:pos="1080"/>
-        </w:tabs>
-        <w:ind w:start="1080" w:hanging="360"/>
-      </w:pPr>
-      <w:rPr/>
-    </w:lvl>
-    <w:lvl w:ilvl="2">
-      <w:start w:val="1"/>
-      <w:numFmt w:val="decimal"/>
-      <w:lvlText w:val="%3."/>
-      <w:lvlJc w:val="start"/>
-      <w:pPr>
-        <w:tabs>
-          <w:tab w:val="num" w:pos="1440"/>
-        </w:tabs>
-        <w:ind w:start="1440" w:hanging="360"/>
-      </w:pPr>
-      <w:rPr/>
-    </w:lvl>
-    <w:lvl w:ilvl="3">
-      <w:start w:val="1"/>
-      <w:numFmt w:val="decimal"/>
-      <w:lvlText w:val="%4."/>
-      <w:lvlJc w:val="start"/>
-      <w:pPr>
-        <w:tabs>
-          <w:tab w:val="num" w:pos="1800"/>
-        </w:tabs>
-        <w:ind w:start="1800" w:hanging="360"/>
-      </w:pPr>
-      <w:rPr/>
-    </w:lvl>
-    <w:lvl w:ilvl="4">
-      <w:start w:val="1"/>
-      <w:numFmt w:val="decimal"/>
-      <w:lvlText w:val="%5."/>
-      <w:lvlJc w:val="start"/>
-      <w:pPr>
-        <w:tabs>
-          <w:tab w:val="num" w:pos="2160"/>
-        </w:tabs>
-        <w:ind w:start="2160" w:hanging="360"/>
-      </w:pPr>
-      <w:rPr/>
-    </w:lvl>
-    <w:lvl w:ilvl="5">
-      <w:start w:val="1"/>
-      <w:numFmt w:val="decimal"/>
-      <w:lvlText w:val="%6."/>
-      <w:lvlJc w:val="start"/>
-      <w:pPr>
-        <w:tabs>
-          <w:tab w:val="num" w:pos="2520"/>
-        </w:tabs>
-        <w:ind w:start="2520" w:hanging="360"/>
-      </w:pPr>
-      <w:rPr/>
-    </w:lvl>
-    <w:lvl w:ilvl="6">
-      <w:start w:val="1"/>
-      <w:numFmt w:val="decimal"/>
-      <w:lvlText w:val="%7."/>
-      <w:lvlJc w:val="start"/>
-      <w:pPr>
-        <w:tabs>
-          <w:tab w:val="num" w:pos="2880"/>
-        </w:tabs>
-        <w:ind w:start="2880" w:hanging="360"/>
-      </w:pPr>
-      <w:rPr/>
-    </w:lvl>
-    <w:lvl w:ilvl="7">
-      <w:start w:val="1"/>
-      <w:numFmt w:val="decimal"/>
-      <w:lvlText w:val="%8."/>
-      <w:lvlJc w:val="start"/>
-      <w:pPr>
-        <w:tabs>
-          <w:tab w:val="num" w:pos="3240"/>
-        </w:tabs>
-        <w:ind w:start="3240" w:hanging="360"/>
-      </w:pPr>
-      <w:rPr/>
-    </w:lvl>
-    <w:lvl w:ilvl="8">
-      <w:start w:val="1"/>
-      <w:numFmt w:val="decimal"/>
-      <w:lvlText w:val="%9."/>
-      <w:lvlJc w:val="start"/>
-      <w:pPr>
-        <w:tabs>
-          <w:tab w:val="num" w:pos="3600"/>
-        </w:tabs>
-        <w:ind w:start="3600" w:hanging="360"/>
-      </w:pPr>
-      <w:rPr/>
-    </w:lvl>
-  </w:abstractNum>
-  <w:abstractNum w:abstractNumId="12">
-    <w:lvl w:ilvl="0">
-      <w:start w:val="1"/>
-      <w:numFmt w:val="bullet"/>
-      <w:lvlText w:val=""/>
-      <w:lvlJc w:val="start"/>
-      <w:pPr>
-        <w:tabs>
-          <w:tab w:val="num" w:pos="1400"/>
-        </w:tabs>
-        <w:ind w:start="1400" w:hanging="360"/>
-      </w:pPr>
-      <w:rPr>
-        <w:rFonts w:ascii="Symbol" w:hAnsi="Symbol" w:cs="Symbol" w:hint="default"/>
-      </w:rPr>
-    </w:lvl>
-    <w:lvl w:ilvl="1">
-      <w:start w:val="1"/>
-      <w:numFmt w:val="bullet"/>
-      <w:lvlText w:val="◦"/>
-      <w:lvlJc w:val="start"/>
-      <w:pPr>
-        <w:tabs>
-          <w:tab w:val="num" w:pos="1760"/>
-        </w:tabs>
-        <w:ind w:start="1760" w:hanging="360"/>
-      </w:pPr>
-      <w:rPr>
-        <w:rFonts w:ascii="OpenSymbol" w:hAnsi="OpenSymbol" w:cs="OpenSymbol" w:hint="default"/>
-      </w:rPr>
-    </w:lvl>
-    <w:lvl w:ilvl="2">
-      <w:start w:val="1"/>
-      <w:numFmt w:val="bullet"/>
-      <w:lvlText w:val="▪"/>
-      <w:lvlJc w:val="start"/>
-      <w:pPr>
-        <w:tabs>
-          <w:tab w:val="num" w:pos="2120"/>
-        </w:tabs>
-        <w:ind w:start="2120" w:hanging="360"/>
-      </w:pPr>
-      <w:rPr>
-        <w:rFonts w:ascii="OpenSymbol" w:hAnsi="OpenSymbol" w:cs="OpenSymbol" w:hint="default"/>
-      </w:rPr>
-    </w:lvl>
-    <w:lvl w:ilvl="3">
-      <w:start w:val="1"/>
-      <w:numFmt w:val="bullet"/>
-      <w:lvlText w:val=""/>
-      <w:lvlJc w:val="start"/>
-      <w:pPr>
-        <w:tabs>
-          <w:tab w:val="num" w:pos="2480"/>
-        </w:tabs>
-        <w:ind w:start="2480" w:hanging="360"/>
-      </w:pPr>
-      <w:rPr>
-        <w:rFonts w:ascii="Symbol" w:hAnsi="Symbol" w:cs="Symbol" w:hint="default"/>
-      </w:rPr>
-    </w:lvl>
-    <w:lvl w:ilvl="4">
-      <w:start w:val="1"/>
-      <w:numFmt w:val="bullet"/>
-      <w:lvlText w:val="◦"/>
-      <w:lvlJc w:val="start"/>
-      <w:pPr>
-        <w:tabs>
-          <w:tab w:val="num" w:pos="2840"/>
-        </w:tabs>
-        <w:ind w:start="2840" w:hanging="360"/>
-      </w:pPr>
-      <w:rPr>
-        <w:rFonts w:ascii="OpenSymbol" w:hAnsi="OpenSymbol" w:cs="OpenSymbol" w:hint="default"/>
-      </w:rPr>
-    </w:lvl>
-    <w:lvl w:ilvl="5">
-      <w:start w:val="1"/>
-      <w:numFmt w:val="bullet"/>
-      <w:lvlText w:val="▪"/>
-      <w:lvlJc w:val="start"/>
-      <w:pPr>
-        <w:tabs>
-          <w:tab w:val="num" w:pos="3200"/>
-        </w:tabs>
-        <w:ind w:start="3200" w:hanging="360"/>
-      </w:pPr>
-      <w:rPr>
-        <w:rFonts w:ascii="OpenSymbol" w:hAnsi="OpenSymbol" w:cs="OpenSymbol" w:hint="default"/>
-      </w:rPr>
-    </w:lvl>
-    <w:lvl w:ilvl="6">
-      <w:start w:val="1"/>
-      <w:numFmt w:val="bullet"/>
-      <w:lvlText w:val=""/>
-      <w:lvlJc w:val="start"/>
-      <w:pPr>
-        <w:tabs>
-          <w:tab w:val="num" w:pos="3560"/>
-        </w:tabs>
-        <w:ind w:start="3560" w:hanging="360"/>
-      </w:pPr>
-      <w:rPr>
-        <w:rFonts w:ascii="Symbol" w:hAnsi="Symbol" w:cs="Symbol" w:hint="default"/>
-      </w:rPr>
-    </w:lvl>
-    <w:lvl w:ilvl="7">
-      <w:start w:val="1"/>
-      <w:numFmt w:val="bullet"/>
-      <w:lvlText w:val="◦"/>
-      <w:lvlJc w:val="start"/>
-      <w:pPr>
-        <w:tabs>
-          <w:tab w:val="num" w:pos="3920"/>
-        </w:tabs>
-        <w:ind w:start="3920" w:hanging="360"/>
-      </w:pPr>
-      <w:rPr>
-        <w:rFonts w:ascii="OpenSymbol" w:hAnsi="OpenSymbol" w:cs="OpenSymbol" w:hint="default"/>
-      </w:rPr>
-    </w:lvl>
-    <w:lvl w:ilvl="8">
-      <w:start w:val="1"/>
-      <w:numFmt w:val="bullet"/>
-      <w:lvlText w:val="▪"/>
-      <w:lvlJc w:val="start"/>
-      <w:pPr>
-        <w:tabs>
-          <w:tab w:val="num" w:pos="4280"/>
-        </w:tabs>
-        <w:ind w:start="4280" w:hanging="360"/>
-      </w:pPr>
-      <w:rPr>
-        <w:rFonts w:ascii="OpenSymbol" w:hAnsi="OpenSymbol" w:cs="OpenSymbol" w:hint="default"/>
-      </w:rPr>
-    </w:lvl>
-  </w:abstractNum>
-  <w:abstractNum w:abstractNumId="13">
-    <w:lvl w:ilvl="0">
-      <w:start w:val="1"/>
-      <w:numFmt w:val="decimal"/>
-      <w:lvlText w:val="%1."/>
-      <w:lvlJc w:val="start"/>
-      <w:pPr>
-        <w:tabs>
-          <w:tab w:val="num" w:pos="720"/>
-        </w:tabs>
-        <w:ind w:start="720" w:hanging="360"/>
-      </w:pPr>
-      <w:rPr/>
-    </w:lvl>
-    <w:lvl w:ilvl="1">
-      <w:start w:val="1"/>
-      <w:numFmt w:val="decimal"/>
-      <w:lvlText w:val="%2."/>
-      <w:lvlJc w:val="start"/>
-      <w:pPr>
-        <w:tabs>
-          <w:tab w:val="num" w:pos="1080"/>
-        </w:tabs>
-        <w:ind w:start="1080" w:hanging="360"/>
-      </w:pPr>
-      <w:rPr/>
-    </w:lvl>
-    <w:lvl w:ilvl="2">
-      <w:start w:val="1"/>
-      <w:numFmt w:val="decimal"/>
-      <w:lvlText w:val="%3."/>
-      <w:lvlJc w:val="start"/>
-      <w:pPr>
-        <w:tabs>
-          <w:tab w:val="num" w:pos="1440"/>
-        </w:tabs>
-        <w:ind w:start="1440" w:hanging="360"/>
-      </w:pPr>
-      <w:rPr/>
-    </w:lvl>
-    <w:lvl w:ilvl="3">
-      <w:start w:val="1"/>
-      <w:numFmt w:val="decimal"/>
-      <w:lvlText w:val="%4."/>
-      <w:lvlJc w:val="start"/>
-      <w:pPr>
-        <w:tabs>
-          <w:tab w:val="num" w:pos="1800"/>
-        </w:tabs>
-        <w:ind w:start="1800" w:hanging="360"/>
-      </w:pPr>
-      <w:rPr/>
-    </w:lvl>
-    <w:lvl w:ilvl="4">
-      <w:start w:val="1"/>
-      <w:numFmt w:val="decimal"/>
-      <w:lvlText w:val="%5."/>
-      <w:lvlJc w:val="start"/>
-      <w:pPr>
-        <w:tabs>
-          <w:tab w:val="num" w:pos="2160"/>
-        </w:tabs>
-        <w:ind w:start="2160" w:hanging="360"/>
-      </w:pPr>
-      <w:rPr/>
-    </w:lvl>
-    <w:lvl w:ilvl="5">
-      <w:start w:val="1"/>
-      <w:numFmt w:val="decimal"/>
-      <w:lvlText w:val="%6."/>
-      <w:lvlJc w:val="start"/>
-      <w:pPr>
-        <w:tabs>
-          <w:tab w:val="num" w:pos="2520"/>
-        </w:tabs>
-        <w:ind w:start="2520" w:hanging="360"/>
-      </w:pPr>
-      <w:rPr/>
-    </w:lvl>
-    <w:lvl w:ilvl="6">
-      <w:start w:val="1"/>
-      <w:numFmt w:val="decimal"/>
-      <w:lvlText w:val="%7."/>
-      <w:lvlJc w:val="start"/>
-      <w:pPr>
-        <w:tabs>
-          <w:tab w:val="num" w:pos="2880"/>
-        </w:tabs>
-        <w:ind w:start="2880" w:hanging="360"/>
-      </w:pPr>
-      <w:rPr/>
-    </w:lvl>
-    <w:lvl w:ilvl="7">
-      <w:start w:val="1"/>
-      <w:numFmt w:val="decimal"/>
-      <w:lvlText w:val="%8."/>
-      <w:lvlJc w:val="start"/>
-      <w:pPr>
-        <w:tabs>
-          <w:tab w:val="num" w:pos="3240"/>
-        </w:tabs>
-        <w:ind w:start="3240" w:hanging="360"/>
-      </w:pPr>
-      <w:rPr/>
-    </w:lvl>
-    <w:lvl w:ilvl="8">
-      <w:start w:val="1"/>
-      <w:numFmt w:val="decimal"/>
-      <w:lvlText w:val="%9."/>
-      <w:lvlJc w:val="start"/>
-      <w:pPr>
-        <w:tabs>
-          <w:tab w:val="num" w:pos="3600"/>
-        </w:tabs>
-        <w:ind w:start="3600" w:hanging="360"/>
-      </w:pPr>
-      <w:rPr/>
-    </w:lvl>
-  </w:abstractNum>
-  <w:abstractNum w:abstractNumId="14">
     <w:lvl w:ilvl="0">
       <w:start w:val="1"/>
       <w:numFmt w:val="none"/>
@@ -11696,15 +11306,6 @@
   </w:num>
   <w:num w:numId="11">
     <w:abstractNumId w:val="11"/>
-  </w:num>
-  <w:num w:numId="12">
-    <w:abstractNumId w:val="12"/>
-  </w:num>
-  <w:num w:numId="13">
-    <w:abstractNumId w:val="13"/>
-  </w:num>
-  <w:num w:numId="14">
-    <w:abstractNumId w:val="14"/>
   </w:num>
 </w:numbering>
 </file>

</xml_diff>

<commit_message>
Dockerfile instructions were described
</commit_message>
<xml_diff>
--- a/04_WebProgramming.docx
+++ b/04_WebProgramming.docx
@@ -2674,11 +2674,7 @@
       </w:pPr>
       <w:r>
         <w:rPr/>
-        <w:t xml:space="preserve">Middleware </w:t>
-      </w:r>
-      <w:r>
-        <w:rPr/>
-        <w:t>handler</w:t>
+        <w:t>Middleware handler</w:t>
       </w:r>
     </w:p>
     <w:p>
@@ -2688,6 +2684,7 @@
           <w:ilvl w:val="0"/>
           <w:numId w:val="0"/>
         </w:numPr>
+        <w:ind w:start="0" w:hanging="0"/>
         <w:rPr>
           <w:b w:val="false"/>
           <w:b w:val="false"/>
@@ -2709,6 +2706,7 @@
           <w:ilvl w:val="0"/>
           <w:numId w:val="0"/>
         </w:numPr>
+        <w:ind w:start="0" w:hanging="0"/>
         <w:rPr>
           <w:b w:val="false"/>
           <w:b w:val="false"/>
@@ -2774,6 +2772,7 @@
           <w:ilvl w:val="0"/>
           <w:numId w:val="0"/>
         </w:numPr>
+        <w:ind w:start="0" w:hanging="0"/>
         <w:rPr>
           <w:b w:val="false"/>
           <w:b w:val="false"/>
@@ -2794,6 +2793,7 @@
           <w:ilvl w:val="0"/>
           <w:numId w:val="0"/>
         </w:numPr>
+        <w:ind w:start="0" w:hanging="0"/>
         <w:rPr>
           <w:b w:val="false"/>
           <w:b w:val="false"/>
@@ -2814,6 +2814,7 @@
           <w:ilvl w:val="0"/>
           <w:numId w:val="0"/>
         </w:numPr>
+        <w:ind w:start="0" w:hanging="0"/>
         <w:rPr>
           <w:b w:val="false"/>
           <w:b w:val="false"/>
@@ -2834,6 +2835,7 @@
           <w:ilvl w:val="0"/>
           <w:numId w:val="0"/>
         </w:numPr>
+        <w:ind w:start="0" w:hanging="0"/>
         <w:rPr>
           <w:b w:val="false"/>
           <w:b w:val="false"/>
@@ -2854,6 +2856,7 @@
           <w:ilvl w:val="0"/>
           <w:numId w:val="0"/>
         </w:numPr>
+        <w:ind w:start="0" w:hanging="0"/>
         <w:rPr>
           <w:b w:val="false"/>
           <w:b w:val="false"/>
@@ -2874,6 +2877,7 @@
           <w:ilvl w:val="0"/>
           <w:numId w:val="0"/>
         </w:numPr>
+        <w:ind w:start="0" w:hanging="0"/>
         <w:rPr>
           <w:b w:val="false"/>
           <w:b w:val="false"/>
@@ -2915,7 +2919,10 @@
         </w:rPr>
       </w:pPr>
       <w:r>
-        <w:rPr/>
+        <w:rPr>
+          <w:b w:val="false"/>
+          <w:bCs w:val="false"/>
+        </w:rPr>
       </w:r>
     </w:p>
     <w:p>
@@ -10177,15 +10184,6 @@
     <w:p>
       <w:pPr>
         <w:pStyle w:val="TextBody"/>
-        <w:rPr/>
-      </w:pPr>
-      <w:r>
-        <w:rPr/>
-      </w:r>
-    </w:p>
-    <w:p>
-      <w:pPr>
-        <w:pStyle w:val="TextBody"/>
         <w:spacing w:before="0" w:after="140"/>
         <w:rPr/>
       </w:pPr>
@@ -10219,6 +10217,375 @@
       <w:r>
         <w:rPr/>
         <w:t xml:space="preserve"> </w:t>
+      </w:r>
+    </w:p>
+    <w:p>
+      <w:pPr>
+        <w:pStyle w:val="TextBody"/>
+        <w:spacing w:before="0" w:after="140"/>
+        <w:rPr/>
+      </w:pPr>
+      <w:r>
+        <w:rPr/>
+      </w:r>
+    </w:p>
+    <w:p>
+      <w:pPr>
+        <w:pStyle w:val="Heading2"/>
+        <w:numPr>
+          <w:ilvl w:val="1"/>
+          <w:numId w:val="3"/>
+        </w:numPr>
+        <w:spacing w:before="200" w:after="120"/>
+        <w:rPr/>
+      </w:pPr>
+      <w:r>
+        <w:rPr/>
+        <w:t>LIT</w:t>
+      </w:r>
+    </w:p>
+    <w:p>
+      <w:pPr>
+        <w:pStyle w:val="TextBody"/>
+        <w:spacing w:before="0" w:after="140"/>
+        <w:rPr/>
+      </w:pPr>
+      <w:r>
+        <w:rPr/>
+        <w:t xml:space="preserve">Lit is a simple library for building fast, lightweight web components. Every Lit component is a standard web component. Lit components can be used across multiple apps and sites, even if those apps and sites are built on a variety of front-end stacks. Each Lit component is a self-contained unit of UI, assembled from smaller building blocks: standard HTML elements and other web components. In turn, each Lit component is itself a building block that can be used–within an HTML document, another web component, or a framework component–to build larger and more complex interfaces. </w:t>
+      </w:r>
+      <w:r>
+        <w:rPr/>
+        <w:t>LIT components may be written in TypeScript or JavaScript.</w:t>
+      </w:r>
+    </w:p>
+    <w:p>
+      <w:pPr>
+        <w:pStyle w:val="TextBody"/>
+        <w:spacing w:before="0" w:after="140"/>
+        <w:rPr/>
+      </w:pPr>
+      <w:r>
+        <w:rPr/>
+      </w:r>
+    </w:p>
+    <w:p>
+      <w:pPr>
+        <w:pStyle w:val="TextBody"/>
+        <w:spacing w:before="0" w:after="140"/>
+        <w:rPr/>
+      </w:pPr>
+      <w:hyperlink r:id="rId22">
+        <w:r>
+          <w:rPr>
+            <w:rStyle w:val="InternetLink"/>
+          </w:rPr>
+          <w:t>Introduction · Bootstrap v5.0 (getbootstrap.com)</w:t>
+        </w:r>
+      </w:hyperlink>
+      <w:r>
+        <w:rPr/>
+        <w:t xml:space="preserve"> </w:t>
+      </w:r>
+    </w:p>
+    <w:p>
+      <w:pPr>
+        <w:pStyle w:val="TextBody"/>
+        <w:spacing w:before="0" w:after="140"/>
+        <w:rPr/>
+      </w:pPr>
+      <w:hyperlink r:id="rId23">
+        <w:r>
+          <w:rPr>
+            <w:rStyle w:val="InternetLink"/>
+          </w:rPr>
+          <w:t>Bootstrap 5 Tutorial (w3schools.com)</w:t>
+        </w:r>
+      </w:hyperlink>
+      <w:r>
+        <w:rPr/>
+        <w:t xml:space="preserve"> </w:t>
+      </w:r>
+    </w:p>
+    <w:p>
+      <w:pPr>
+        <w:pStyle w:val="Heading2"/>
+        <w:numPr>
+          <w:ilvl w:val="1"/>
+          <w:numId w:val="3"/>
+        </w:numPr>
+        <w:spacing w:before="200" w:after="120"/>
+        <w:rPr/>
+      </w:pPr>
+      <w:r>
+        <w:rPr/>
+        <w:t>Bootstrap 5</w:t>
+      </w:r>
+    </w:p>
+    <w:p>
+      <w:pPr>
+        <w:pStyle w:val="TextBody"/>
+        <w:spacing w:before="0" w:after="140"/>
+        <w:rPr/>
+      </w:pPr>
+      <w:r>
+        <w:rPr/>
+        <w:t>Bootstrap is the world’s most popular framework for building responsive, mobile-first sites. Use jsDelivr for installation CSS and JS into the page.</w:t>
+      </w:r>
+    </w:p>
+    <w:p>
+      <w:pPr>
+        <w:pStyle w:val="Example"/>
+        <w:spacing w:before="0" w:after="57"/>
+        <w:rPr/>
+      </w:pPr>
+      <w:r>
+        <w:rPr/>
+        <w:t>&lt;!DOCTYPE html&gt;</w:t>
+      </w:r>
+    </w:p>
+    <w:p>
+      <w:pPr>
+        <w:pStyle w:val="Example"/>
+        <w:spacing w:before="0" w:after="57"/>
+        <w:rPr/>
+      </w:pPr>
+      <w:r>
+        <w:rPr/>
+        <w:t>&lt;html lang="en"&gt;</w:t>
+      </w:r>
+    </w:p>
+    <w:p>
+      <w:pPr>
+        <w:pStyle w:val="Example"/>
+        <w:spacing w:before="0" w:after="57"/>
+        <w:rPr/>
+      </w:pPr>
+      <w:r>
+        <w:rPr/>
+        <w:t>&lt;head&gt;</w:t>
+      </w:r>
+    </w:p>
+    <w:p>
+      <w:pPr>
+        <w:pStyle w:val="Example"/>
+        <w:spacing w:before="0" w:after="57"/>
+        <w:rPr/>
+      </w:pPr>
+      <w:r>
+        <w:rPr/>
+        <w:t xml:space="preserve">  </w:t>
+      </w:r>
+      <w:r>
+        <w:rPr/>
+        <w:t>&lt;title&gt;Bootstrap 5 Example&lt;/title&gt;</w:t>
+      </w:r>
+    </w:p>
+    <w:p>
+      <w:pPr>
+        <w:pStyle w:val="Example"/>
+        <w:spacing w:before="0" w:after="57"/>
+        <w:rPr/>
+      </w:pPr>
+      <w:r>
+        <w:rPr/>
+        <w:t xml:space="preserve">  </w:t>
+      </w:r>
+      <w:r>
+        <w:rPr/>
+        <w:t>&lt;meta charset="utf-8"&gt;</w:t>
+      </w:r>
+    </w:p>
+    <w:p>
+      <w:pPr>
+        <w:pStyle w:val="Example"/>
+        <w:spacing w:before="0" w:after="57"/>
+        <w:rPr/>
+      </w:pPr>
+      <w:r>
+        <w:rPr/>
+        <w:t xml:space="preserve">  </w:t>
+      </w:r>
+      <w:r>
+        <w:rPr/>
+        <w:t>&lt;meta name="viewport" content="width=device-width, initial-scale=1"&gt;</w:t>
+      </w:r>
+    </w:p>
+    <w:p>
+      <w:pPr>
+        <w:pStyle w:val="Example"/>
+        <w:spacing w:before="0" w:after="57"/>
+        <w:rPr/>
+      </w:pPr>
+      <w:r>
+        <w:rPr/>
+        <w:t xml:space="preserve">  </w:t>
+      </w:r>
+      <w:r>
+        <w:rPr/>
+        <w:t>&lt;link href="https://cdn.jsdelivr.net/npm/bootstrap@5.3.1/dist/css/bootstrap.min.css" rel="stylesheet"&gt;</w:t>
+      </w:r>
+    </w:p>
+    <w:p>
+      <w:pPr>
+        <w:pStyle w:val="Example"/>
+        <w:spacing w:before="0" w:after="57"/>
+        <w:rPr/>
+      </w:pPr>
+      <w:r>
+        <w:rPr/>
+        <w:t>&lt;/head&gt;</w:t>
+      </w:r>
+    </w:p>
+    <w:p>
+      <w:pPr>
+        <w:pStyle w:val="Example"/>
+        <w:spacing w:before="0" w:after="57"/>
+        <w:rPr/>
+      </w:pPr>
+      <w:r>
+        <w:rPr/>
+        <w:t>&lt;body&gt;</w:t>
+      </w:r>
+    </w:p>
+    <w:p>
+      <w:pPr>
+        <w:pStyle w:val="Example"/>
+        <w:spacing w:before="0" w:after="57"/>
+        <w:rPr/>
+      </w:pPr>
+      <w:r>
+        <w:rPr/>
+        <w:t xml:space="preserve">    </w:t>
+      </w:r>
+      <w:r>
+        <w:rPr/>
+        <w:t>...</w:t>
+      </w:r>
+    </w:p>
+    <w:p>
+      <w:pPr>
+        <w:pStyle w:val="Example"/>
+        <w:spacing w:before="0" w:after="57"/>
+        <w:rPr/>
+      </w:pPr>
+      <w:r>
+        <w:rPr/>
+      </w:r>
+    </w:p>
+    <w:p>
+      <w:pPr>
+        <w:pStyle w:val="Example"/>
+        <w:spacing w:before="0" w:after="57"/>
+        <w:rPr/>
+      </w:pPr>
+      <w:r>
+        <w:rPr/>
+        <w:t xml:space="preserve">  </w:t>
+      </w:r>
+      <w:r>
+        <w:rPr/>
+        <w:t xml:space="preserve">&lt;script </w:t>
+      </w:r>
+    </w:p>
+    <w:p>
+      <w:pPr>
+        <w:pStyle w:val="Example"/>
+        <w:spacing w:before="0" w:after="57"/>
+        <w:rPr/>
+      </w:pPr>
+      <w:r>
+        <w:rPr/>
+        <w:t xml:space="preserve">     </w:t>
+      </w:r>
+      <w:r>
+        <w:rPr/>
+        <w:t>src="</w:t>
+      </w:r>
+      <w:hyperlink r:id="rId24">
+        <w:r>
+          <w:rPr>
+            <w:rStyle w:val="InternetLink"/>
+          </w:rPr>
+          <w:t>https://cdn.jsdelivr.net/npm/bootstrap@5.3.1/dist/js/bootstrap.bundle.min.js</w:t>
+        </w:r>
+      </w:hyperlink>
+      <w:r>
+        <w:rPr/>
+        <w:t>"&gt;</w:t>
+      </w:r>
+    </w:p>
+    <w:p>
+      <w:pPr>
+        <w:pStyle w:val="Example"/>
+        <w:spacing w:before="0" w:after="57"/>
+        <w:rPr/>
+      </w:pPr>
+      <w:r>
+        <w:rPr/>
+        <w:t xml:space="preserve">  </w:t>
+      </w:r>
+      <w:r>
+        <w:rPr/>
+        <w:t>&lt;/script&gt;</w:t>
+      </w:r>
+    </w:p>
+    <w:p>
+      <w:pPr>
+        <w:pStyle w:val="Example"/>
+        <w:spacing w:before="0" w:after="57"/>
+        <w:rPr/>
+      </w:pPr>
+      <w:r>
+        <w:rPr/>
+        <w:t>&lt;/body&gt;</w:t>
+      </w:r>
+    </w:p>
+    <w:p>
+      <w:pPr>
+        <w:pStyle w:val="Example"/>
+        <w:rPr/>
+      </w:pPr>
+      <w:r>
+        <w:rPr/>
+        <w:t>&lt;/html&gt;</w:t>
+      </w:r>
+    </w:p>
+    <w:p>
+      <w:pPr>
+        <w:pStyle w:val="TextBody"/>
+        <w:spacing w:before="0" w:after="140"/>
+        <w:rPr/>
+      </w:pPr>
+      <w:r>
+        <w:rPr/>
+        <w:t xml:space="preserve"> </w:t>
+      </w:r>
+      <w:r>
+        <w:rPr/>
+        <w:t xml:space="preserve">File </w:t>
+      </w:r>
+      <w:r>
+        <w:rPr>
+          <w:b/>
+          <w:bCs/>
+        </w:rPr>
+        <w:t>bootstrap.bundle.min.js</w:t>
+      </w:r>
+      <w:r>
+        <w:rPr/>
+        <w:t xml:space="preserve"> includes </w:t>
+      </w:r>
+      <w:r>
+        <w:rPr>
+          <w:b/>
+          <w:bCs/>
+        </w:rPr>
+        <w:t>Popper</w:t>
+      </w:r>
+      <w:r>
+        <w:rPr/>
+        <w:t xml:space="preserve"> for tooltips and popovers.</w:t>
       </w:r>
     </w:p>
     <w:sectPr>

</xml_diff>